<commit_message>
Terminar componente favoritos, protección de ruta a favoritos, fin de proyecto
</commit_message>
<xml_diff>
--- a/Material_apoyo/QUIZES.docx
+++ b/Material_apoyo/QUIZES.docx
@@ -8143,6 +8143,2804 @@
         <w:tabs>
           <w:tab w:val="left" w:pos="1230"/>
         </w:tabs>
+        <w:rPr>
+          <w:sz w:val="16"/>
+          <w:szCs w:val="16"/>
+        </w:rPr>
+      </w:pPr>
+    </w:p>
+    <w:p>
+      <w:pPr>
+        <w:pStyle w:val="Ttulo2"/>
+        <w:spacing w:before="0" w:beforeAutospacing="0" w:after="0" w:afterAutospacing="0"/>
+        <w:rPr>
+          <w:rFonts w:ascii="Arial" w:hAnsi="Arial" w:cs="Arial"/>
+          <w:color w:val="32ACE8"/>
+          <w:sz w:val="41"/>
+          <w:szCs w:val="41"/>
+        </w:rPr>
+      </w:pPr>
+      <w:r>
+        <w:rPr>
+          <w:rFonts w:ascii="Arial" w:hAnsi="Arial" w:cs="Arial"/>
+          <w:color w:val="32ACE8"/>
+          <w:sz w:val="41"/>
+          <w:szCs w:val="41"/>
+        </w:rPr>
+        <w:t xml:space="preserve">¡Practiquemos lo aprendido! </w:t>
+      </w:r>
+      <w:r>
+        <w:rPr>
+          <w:rFonts w:ascii="Segoe UI Emoji" w:hAnsi="Segoe UI Emoji" w:cs="Segoe UI Emoji"/>
+          <w:color w:val="32ACE8"/>
+          <w:sz w:val="41"/>
+          <w:szCs w:val="41"/>
+        </w:rPr>
+        <w:t>🚀</w:t>
+      </w:r>
+    </w:p>
+    <w:p>
+      <w:pPr>
+        <w:pStyle w:val="currentstatus"/>
+        <w:spacing w:before="0" w:beforeAutospacing="0" w:after="150" w:afterAutospacing="0"/>
+        <w:rPr>
+          <w:rFonts w:ascii="Helvetica" w:hAnsi="Helvetica" w:cs="Helvetica"/>
+          <w:color w:val="666666"/>
+          <w:sz w:val="18"/>
+          <w:szCs w:val="18"/>
+        </w:rPr>
+      </w:pPr>
+      <w:r>
+        <w:rPr>
+          <w:rFonts w:ascii="Helvetica" w:hAnsi="Helvetica" w:cs="Helvetica"/>
+          <w:color w:val="666666"/>
+          <w:sz w:val="18"/>
+          <w:szCs w:val="18"/>
+        </w:rPr>
+        <w:t>Pregunta 1 de 3</w:t>
+      </w:r>
+    </w:p>
+    <w:p>
+      <w:pPr>
+        <w:pStyle w:val="NormalWeb"/>
+        <w:spacing w:before="0" w:beforeAutospacing="0" w:after="150" w:afterAutospacing="0"/>
+        <w:rPr>
+          <w:rFonts w:ascii="Helvetica" w:hAnsi="Helvetica" w:cs="Helvetica"/>
+          <w:color w:val="666666"/>
+          <w:sz w:val="23"/>
+          <w:szCs w:val="23"/>
+        </w:rPr>
+      </w:pPr>
+      <w:r>
+        <w:rPr>
+          <w:rFonts w:ascii="Helvetica" w:hAnsi="Helvetica" w:cs="Helvetica"/>
+          <w:color w:val="666666"/>
+          <w:sz w:val="23"/>
+          <w:szCs w:val="23"/>
+        </w:rPr>
+        <w:t xml:space="preserve">Teniendo presente el código de la imagen de abajo, ¿qué atributo estaría haciendo falta para capturar el valor ingresado por la persona en el campo de texto al momento de hacer </w:t>
+      </w:r>
+      <w:proofErr w:type="spellStart"/>
+      <w:r>
+        <w:rPr>
+          <w:rFonts w:ascii="Helvetica" w:hAnsi="Helvetica" w:cs="Helvetica"/>
+          <w:color w:val="666666"/>
+          <w:sz w:val="23"/>
+          <w:szCs w:val="23"/>
+        </w:rPr>
+        <w:t>submit</w:t>
+      </w:r>
+      <w:proofErr w:type="spellEnd"/>
+      <w:r>
+        <w:rPr>
+          <w:rFonts w:ascii="Helvetica" w:hAnsi="Helvetica" w:cs="Helvetica"/>
+          <w:color w:val="666666"/>
+          <w:sz w:val="23"/>
+          <w:szCs w:val="23"/>
+        </w:rPr>
+        <w:t xml:space="preserve"> del formulario?</w:t>
+      </w:r>
+    </w:p>
+    <w:p>
+      <w:pPr>
+        <w:rPr>
+          <w:rFonts w:ascii="Helvetica" w:hAnsi="Helvetica" w:cs="Helvetica"/>
+          <w:color w:val="666666"/>
+          <w:sz w:val="23"/>
+          <w:szCs w:val="23"/>
+        </w:rPr>
+      </w:pPr>
+      <w:r>
+        <w:rPr>
+          <w:rFonts w:ascii="Helvetica" w:hAnsi="Helvetica" w:cs="Helvetica"/>
+          <w:noProof/>
+          <w:color w:val="666666"/>
+          <w:sz w:val="23"/>
+          <w:szCs w:val="23"/>
+        </w:rPr>
+        <w:drawing>
+          <wp:inline distT="0" distB="0" distL="0" distR="0" wp14:anchorId="4863336B" wp14:editId="7910045C">
+            <wp:extent cx="5612130" cy="1572260"/>
+            <wp:effectExtent l="0" t="0" r="7620" b="8890"/>
+            <wp:docPr id="12" name="Imagen 12" descr="Texto&#10;&#10;Descripción generada automáticamente con confianza media"/>
+            <wp:cNvGraphicFramePr>
+              <a:graphicFrameLocks xmlns:a="http://schemas.openxmlformats.org/drawingml/2006/main" noChangeAspect="1"/>
+            </wp:cNvGraphicFramePr>
+            <a:graphic xmlns:a="http://schemas.openxmlformats.org/drawingml/2006/main">
+              <a:graphicData uri="http://schemas.openxmlformats.org/drawingml/2006/picture">
+                <pic:pic xmlns:pic="http://schemas.openxmlformats.org/drawingml/2006/picture">
+                  <pic:nvPicPr>
+                    <pic:cNvPr id="12" name="Imagen 12" descr="Texto&#10;&#10;Descripción generada automáticamente con confianza media"/>
+                    <pic:cNvPicPr>
+                      <a:picLocks noChangeAspect="1" noChangeArrowheads="1"/>
+                    </pic:cNvPicPr>
+                  </pic:nvPicPr>
+                  <pic:blipFill>
+                    <a:blip r:embed="rId18">
+                      <a:extLst>
+                        <a:ext uri="{28A0092B-C50C-407E-A947-70E740481C1C}">
+                          <a14:useLocalDpi xmlns:a14="http://schemas.microsoft.com/office/drawing/2010/main" val="0"/>
+                        </a:ext>
+                      </a:extLst>
+                    </a:blip>
+                    <a:srcRect/>
+                    <a:stretch>
+                      <a:fillRect/>
+                    </a:stretch>
+                  </pic:blipFill>
+                  <pic:spPr bwMode="auto">
+                    <a:xfrm>
+                      <a:off x="0" y="0"/>
+                      <a:ext cx="5612130" cy="1572260"/>
+                    </a:xfrm>
+                    <a:prstGeom prst="rect">
+                      <a:avLst/>
+                    </a:prstGeom>
+                    <a:noFill/>
+                    <a:ln>
+                      <a:noFill/>
+                    </a:ln>
+                  </pic:spPr>
+                </pic:pic>
+              </a:graphicData>
+            </a:graphic>
+          </wp:inline>
+        </w:drawing>
+      </w:r>
+    </w:p>
+    <w:p>
+      <w:pPr>
+        <w:shd w:val="clear" w:color="auto" w:fill="F3F3F3"/>
+        <w:rPr>
+          <w:rFonts w:ascii="Helvetica" w:hAnsi="Helvetica" w:cs="Helvetica"/>
+          <w:color w:val="666666"/>
+          <w:sz w:val="23"/>
+          <w:szCs w:val="23"/>
+        </w:rPr>
+      </w:pPr>
+      <w:r>
+        <w:rPr>
+          <w:rFonts w:ascii="Helvetica" w:hAnsi="Helvetica" w:cs="Helvetica"/>
+          <w:color w:val="666666"/>
+          <w:sz w:val="23"/>
+          <w:szCs w:val="23"/>
+        </w:rPr>
+        <w:t xml:space="preserve">el </w:t>
+      </w:r>
+      <w:proofErr w:type="spellStart"/>
+      <w:r>
+        <w:rPr>
+          <w:rFonts w:ascii="Helvetica" w:hAnsi="Helvetica" w:cs="Helvetica"/>
+          <w:color w:val="666666"/>
+          <w:sz w:val="23"/>
+          <w:szCs w:val="23"/>
+        </w:rPr>
+        <w:t>name</w:t>
+      </w:r>
+      <w:proofErr w:type="spellEnd"/>
+      <w:r>
+        <w:rPr>
+          <w:rFonts w:ascii="Helvetica" w:hAnsi="Helvetica" w:cs="Helvetica"/>
+          <w:color w:val="666666"/>
+          <w:sz w:val="23"/>
+          <w:szCs w:val="23"/>
+        </w:rPr>
+        <w:t xml:space="preserve"> en la etiqueta </w:t>
+      </w:r>
+      <w:proofErr w:type="spellStart"/>
+      <w:r>
+        <w:rPr>
+          <w:rFonts w:ascii="Helvetica" w:hAnsi="Helvetica" w:cs="Helvetica"/>
+          <w:color w:val="666666"/>
+          <w:sz w:val="23"/>
+          <w:szCs w:val="23"/>
+        </w:rPr>
+        <w:t>button</w:t>
+      </w:r>
+      <w:proofErr w:type="spellEnd"/>
+    </w:p>
+    <w:p>
+      <w:pPr>
+        <w:shd w:val="clear" w:color="auto" w:fill="F3F3F3"/>
+        <w:rPr>
+          <w:rFonts w:ascii="Helvetica" w:hAnsi="Helvetica" w:cs="Helvetica"/>
+          <w:color w:val="666666"/>
+          <w:sz w:val="23"/>
+          <w:szCs w:val="23"/>
+        </w:rPr>
+      </w:pPr>
+      <w:r>
+        <w:rPr>
+          <w:rFonts w:ascii="Helvetica" w:hAnsi="Helvetica" w:cs="Helvetica"/>
+          <w:color w:val="666666"/>
+          <w:sz w:val="23"/>
+          <w:szCs w:val="23"/>
+        </w:rPr>
+        <w:t xml:space="preserve">el </w:t>
+      </w:r>
+      <w:proofErr w:type="spellStart"/>
+      <w:r>
+        <w:rPr>
+          <w:rFonts w:ascii="Helvetica" w:hAnsi="Helvetica" w:cs="Helvetica"/>
+          <w:color w:val="666666"/>
+          <w:sz w:val="23"/>
+          <w:szCs w:val="23"/>
+        </w:rPr>
+        <w:t>name</w:t>
+      </w:r>
+      <w:proofErr w:type="spellEnd"/>
+      <w:r>
+        <w:rPr>
+          <w:rFonts w:ascii="Helvetica" w:hAnsi="Helvetica" w:cs="Helvetica"/>
+          <w:color w:val="666666"/>
+          <w:sz w:val="23"/>
+          <w:szCs w:val="23"/>
+        </w:rPr>
+        <w:t xml:space="preserve"> en la etiqueta </w:t>
+      </w:r>
+      <w:proofErr w:type="spellStart"/>
+      <w:r>
+        <w:rPr>
+          <w:rFonts w:ascii="Helvetica" w:hAnsi="Helvetica" w:cs="Helvetica"/>
+          <w:color w:val="666666"/>
+          <w:sz w:val="23"/>
+          <w:szCs w:val="23"/>
+        </w:rPr>
+        <w:t>form</w:t>
+      </w:r>
+      <w:proofErr w:type="spellEnd"/>
+    </w:p>
+    <w:p>
+      <w:pPr>
+        <w:shd w:val="clear" w:color="auto" w:fill="F3F3F3"/>
+        <w:rPr>
+          <w:rFonts w:ascii="Helvetica" w:hAnsi="Helvetica" w:cs="Helvetica"/>
+          <w:color w:val="666666"/>
+          <w:sz w:val="23"/>
+          <w:szCs w:val="23"/>
+        </w:rPr>
+      </w:pPr>
+      <w:r>
+        <w:rPr>
+          <w:rFonts w:ascii="Helvetica" w:hAnsi="Helvetica" w:cs="Helvetica"/>
+          <w:color w:val="666666"/>
+          <w:sz w:val="23"/>
+          <w:szCs w:val="23"/>
+          <w:highlight w:val="green"/>
+        </w:rPr>
+        <w:t xml:space="preserve">el </w:t>
+      </w:r>
+      <w:proofErr w:type="spellStart"/>
+      <w:r>
+        <w:rPr>
+          <w:rFonts w:ascii="Helvetica" w:hAnsi="Helvetica" w:cs="Helvetica"/>
+          <w:color w:val="666666"/>
+          <w:sz w:val="23"/>
+          <w:szCs w:val="23"/>
+          <w:highlight w:val="green"/>
+        </w:rPr>
+        <w:t>name</w:t>
+      </w:r>
+      <w:proofErr w:type="spellEnd"/>
+      <w:r>
+        <w:rPr>
+          <w:rFonts w:ascii="Helvetica" w:hAnsi="Helvetica" w:cs="Helvetica"/>
+          <w:color w:val="666666"/>
+          <w:sz w:val="23"/>
+          <w:szCs w:val="23"/>
+          <w:highlight w:val="green"/>
+        </w:rPr>
+        <w:t xml:space="preserve"> en la etiqueta input</w:t>
+      </w:r>
+    </w:p>
+    <w:p>
+      <w:pPr>
+        <w:tabs>
+          <w:tab w:val="left" w:pos="1230"/>
+        </w:tabs>
+        <w:rPr>
+          <w:sz w:val="16"/>
+          <w:szCs w:val="16"/>
+        </w:rPr>
+      </w:pPr>
+    </w:p>
+    <w:p>
+      <w:pPr>
+        <w:shd w:val="clear" w:color="auto" w:fill="FFFFFF"/>
+        <w:spacing w:after="150" w:line="240" w:lineRule="auto"/>
+        <w:rPr>
+          <w:rFonts w:ascii="Helvetica" w:eastAsia="Times New Roman" w:hAnsi="Helvetica" w:cs="Helvetica"/>
+          <w:color w:val="666666"/>
+          <w:sz w:val="18"/>
+          <w:szCs w:val="18"/>
+          <w:lang w:eastAsia="es-CO"/>
+        </w:rPr>
+      </w:pPr>
+      <w:r>
+        <w:rPr>
+          <w:rFonts w:ascii="Helvetica" w:eastAsia="Times New Roman" w:hAnsi="Helvetica" w:cs="Helvetica"/>
+          <w:color w:val="666666"/>
+          <w:sz w:val="18"/>
+          <w:szCs w:val="18"/>
+          <w:lang w:eastAsia="es-CO"/>
+        </w:rPr>
+        <w:t>Pregunta 2 de 3</w:t>
+      </w:r>
+    </w:p>
+    <w:p>
+      <w:pPr>
+        <w:shd w:val="clear" w:color="auto" w:fill="FFFFFF"/>
+        <w:spacing w:after="150" w:line="240" w:lineRule="auto"/>
+        <w:rPr>
+          <w:rFonts w:ascii="Helvetica" w:eastAsia="Times New Roman" w:hAnsi="Helvetica" w:cs="Helvetica"/>
+          <w:color w:val="666666"/>
+          <w:sz w:val="23"/>
+          <w:szCs w:val="23"/>
+          <w:lang w:eastAsia="es-CO"/>
+        </w:rPr>
+      </w:pPr>
+      <w:r>
+        <w:rPr>
+          <w:rFonts w:ascii="Helvetica" w:eastAsia="Times New Roman" w:hAnsi="Helvetica" w:cs="Helvetica"/>
+          <w:color w:val="666666"/>
+          <w:sz w:val="23"/>
+          <w:szCs w:val="23"/>
+          <w:lang w:eastAsia="es-CO"/>
+        </w:rPr>
+        <w:t>Completa la línea de código faltante, para generar una redirección a la ruta /resultados, enviando el término de búsqueda en la URL:</w:t>
+      </w:r>
+    </w:p>
+    <w:p>
+      <w:pPr>
+        <w:shd w:val="clear" w:color="auto" w:fill="FFFFFF"/>
+        <w:spacing w:after="0" w:line="240" w:lineRule="auto"/>
+        <w:rPr>
+          <w:rFonts w:ascii="Helvetica" w:eastAsia="Times New Roman" w:hAnsi="Helvetica" w:cs="Helvetica"/>
+          <w:color w:val="666666"/>
+          <w:sz w:val="23"/>
+          <w:szCs w:val="23"/>
+          <w:lang w:eastAsia="es-CO"/>
+        </w:rPr>
+      </w:pPr>
+      <w:r>
+        <w:rPr>
+          <w:rFonts w:ascii="Helvetica" w:eastAsia="Times New Roman" w:hAnsi="Helvetica" w:cs="Helvetica"/>
+          <w:noProof/>
+          <w:color w:val="666666"/>
+          <w:sz w:val="23"/>
+          <w:szCs w:val="23"/>
+          <w:lang w:eastAsia="es-CO"/>
+        </w:rPr>
+        <w:drawing>
+          <wp:inline distT="0" distB="0" distL="0" distR="0" wp14:anchorId="7FA59B2D" wp14:editId="31919B15">
+            <wp:extent cx="5612130" cy="1360170"/>
+            <wp:effectExtent l="0" t="0" r="7620" b="0"/>
+            <wp:docPr id="13" name="Imagen 13" descr="Imagen que contiene Logotipo&#10;&#10;Descripción generada automáticamente"/>
+            <wp:cNvGraphicFramePr>
+              <a:graphicFrameLocks xmlns:a="http://schemas.openxmlformats.org/drawingml/2006/main" noChangeAspect="1"/>
+            </wp:cNvGraphicFramePr>
+            <a:graphic xmlns:a="http://schemas.openxmlformats.org/drawingml/2006/main">
+              <a:graphicData uri="http://schemas.openxmlformats.org/drawingml/2006/picture">
+                <pic:pic xmlns:pic="http://schemas.openxmlformats.org/drawingml/2006/picture">
+                  <pic:nvPicPr>
+                    <pic:cNvPr id="13" name="Imagen 13" descr="Imagen que contiene Logotipo&#10;&#10;Descripción generada automáticamente"/>
+                    <pic:cNvPicPr>
+                      <a:picLocks noChangeAspect="1" noChangeArrowheads="1"/>
+                    </pic:cNvPicPr>
+                  </pic:nvPicPr>
+                  <pic:blipFill>
+                    <a:blip r:embed="rId19">
+                      <a:extLst>
+                        <a:ext uri="{28A0092B-C50C-407E-A947-70E740481C1C}">
+                          <a14:useLocalDpi xmlns:a14="http://schemas.microsoft.com/office/drawing/2010/main" val="0"/>
+                        </a:ext>
+                      </a:extLst>
+                    </a:blip>
+                    <a:srcRect/>
+                    <a:stretch>
+                      <a:fillRect/>
+                    </a:stretch>
+                  </pic:blipFill>
+                  <pic:spPr bwMode="auto">
+                    <a:xfrm>
+                      <a:off x="0" y="0"/>
+                      <a:ext cx="5612130" cy="1360170"/>
+                    </a:xfrm>
+                    <a:prstGeom prst="rect">
+                      <a:avLst/>
+                    </a:prstGeom>
+                    <a:noFill/>
+                    <a:ln>
+                      <a:noFill/>
+                    </a:ln>
+                  </pic:spPr>
+                </pic:pic>
+              </a:graphicData>
+            </a:graphic>
+          </wp:inline>
+        </w:drawing>
+      </w:r>
+    </w:p>
+    <w:p>
+      <w:pPr>
+        <w:shd w:val="clear" w:color="auto" w:fill="F3F3F3"/>
+        <w:spacing w:after="150" w:line="240" w:lineRule="auto"/>
+        <w:rPr>
+          <w:rFonts w:ascii="Helvetica" w:eastAsia="Times New Roman" w:hAnsi="Helvetica" w:cs="Helvetica"/>
+          <w:color w:val="666666"/>
+          <w:sz w:val="23"/>
+          <w:szCs w:val="23"/>
+          <w:lang w:eastAsia="es-CO"/>
+        </w:rPr>
+      </w:pPr>
+      <w:r>
+        <w:rPr>
+          <w:rFonts w:ascii="Helvetica" w:eastAsia="Times New Roman" w:hAnsi="Helvetica" w:cs="Helvetica"/>
+          <w:color w:val="666666"/>
+          <w:sz w:val="23"/>
+          <w:szCs w:val="23"/>
+          <w:lang w:eastAsia="es-CO"/>
+        </w:rPr>
+        <w:t>`/</w:t>
+      </w:r>
+      <w:proofErr w:type="spellStart"/>
+      <w:proofErr w:type="gramStart"/>
+      <w:r>
+        <w:rPr>
+          <w:rFonts w:ascii="Helvetica" w:eastAsia="Times New Roman" w:hAnsi="Helvetica" w:cs="Helvetica"/>
+          <w:color w:val="666666"/>
+          <w:sz w:val="23"/>
+          <w:szCs w:val="23"/>
+          <w:lang w:eastAsia="es-CO"/>
+        </w:rPr>
+        <w:t>resultados?inputValue</w:t>
+      </w:r>
+      <w:proofErr w:type="spellEnd"/>
+      <w:proofErr w:type="gramEnd"/>
+      <w:r>
+        <w:rPr>
+          <w:rFonts w:ascii="Helvetica" w:eastAsia="Times New Roman" w:hAnsi="Helvetica" w:cs="Helvetica"/>
+          <w:color w:val="666666"/>
+          <w:sz w:val="23"/>
+          <w:szCs w:val="23"/>
+          <w:lang w:eastAsia="es-CO"/>
+        </w:rPr>
+        <w:t>`</w:t>
+      </w:r>
+    </w:p>
+    <w:p>
+      <w:pPr>
+        <w:shd w:val="clear" w:color="auto" w:fill="F3F3F3"/>
+        <w:spacing w:after="150" w:line="240" w:lineRule="auto"/>
+        <w:rPr>
+          <w:rFonts w:ascii="Helvetica" w:eastAsia="Times New Roman" w:hAnsi="Helvetica" w:cs="Helvetica"/>
+          <w:color w:val="666666"/>
+          <w:sz w:val="23"/>
+          <w:szCs w:val="23"/>
+          <w:lang w:eastAsia="es-CO"/>
+        </w:rPr>
+      </w:pPr>
+      <w:r>
+        <w:rPr>
+          <w:rFonts w:ascii="Helvetica" w:eastAsia="Times New Roman" w:hAnsi="Helvetica" w:cs="Helvetica"/>
+          <w:color w:val="666666"/>
+          <w:sz w:val="23"/>
+          <w:szCs w:val="23"/>
+          <w:highlight w:val="green"/>
+          <w:lang w:eastAsia="es-CO"/>
+        </w:rPr>
+        <w:t>`/</w:t>
+      </w:r>
+      <w:proofErr w:type="spellStart"/>
+      <w:r>
+        <w:rPr>
+          <w:rFonts w:ascii="Helvetica" w:eastAsia="Times New Roman" w:hAnsi="Helvetica" w:cs="Helvetica"/>
+          <w:color w:val="666666"/>
+          <w:sz w:val="23"/>
+          <w:szCs w:val="23"/>
+          <w:highlight w:val="green"/>
+          <w:lang w:eastAsia="es-CO"/>
+        </w:rPr>
+        <w:t>resultados?palabraClave</w:t>
+      </w:r>
+      <w:proofErr w:type="spellEnd"/>
+      <w:r>
+        <w:rPr>
+          <w:rFonts w:ascii="Helvetica" w:eastAsia="Times New Roman" w:hAnsi="Helvetica" w:cs="Helvetica"/>
+          <w:color w:val="666666"/>
+          <w:sz w:val="23"/>
+          <w:szCs w:val="23"/>
+          <w:highlight w:val="green"/>
+          <w:lang w:eastAsia="es-CO"/>
+        </w:rPr>
+        <w:t>=${</w:t>
+      </w:r>
+      <w:proofErr w:type="spellStart"/>
+      <w:r>
+        <w:rPr>
+          <w:rFonts w:ascii="Helvetica" w:eastAsia="Times New Roman" w:hAnsi="Helvetica" w:cs="Helvetica"/>
+          <w:color w:val="666666"/>
+          <w:sz w:val="23"/>
+          <w:szCs w:val="23"/>
+          <w:highlight w:val="green"/>
+          <w:lang w:eastAsia="es-CO"/>
+        </w:rPr>
+        <w:t>inputValue</w:t>
+      </w:r>
+      <w:proofErr w:type="spellEnd"/>
+      <w:r>
+        <w:rPr>
+          <w:rFonts w:ascii="Helvetica" w:eastAsia="Times New Roman" w:hAnsi="Helvetica" w:cs="Helvetica"/>
+          <w:color w:val="666666"/>
+          <w:sz w:val="23"/>
+          <w:szCs w:val="23"/>
+          <w:highlight w:val="green"/>
+          <w:lang w:eastAsia="es-CO"/>
+        </w:rPr>
+        <w:t>}`</w:t>
+      </w:r>
+    </w:p>
+    <w:p>
+      <w:pPr>
+        <w:shd w:val="clear" w:color="auto" w:fill="F3F3F3"/>
+        <w:spacing w:after="150" w:line="240" w:lineRule="auto"/>
+        <w:rPr>
+          <w:rFonts w:ascii="Helvetica" w:eastAsia="Times New Roman" w:hAnsi="Helvetica" w:cs="Helvetica"/>
+          <w:color w:val="666666"/>
+          <w:sz w:val="23"/>
+          <w:szCs w:val="23"/>
+          <w:lang w:eastAsia="es-CO"/>
+        </w:rPr>
+      </w:pPr>
+      <w:r>
+        <w:rPr>
+          <w:rFonts w:ascii="Helvetica" w:eastAsia="Times New Roman" w:hAnsi="Helvetica" w:cs="Helvetica"/>
+          <w:color w:val="666666"/>
+          <w:sz w:val="23"/>
+          <w:szCs w:val="23"/>
+          <w:lang w:eastAsia="es-CO"/>
+        </w:rPr>
+        <w:t>`/</w:t>
+      </w:r>
+      <w:proofErr w:type="spellStart"/>
+      <w:proofErr w:type="gramStart"/>
+      <w:r>
+        <w:rPr>
+          <w:rFonts w:ascii="Helvetica" w:eastAsia="Times New Roman" w:hAnsi="Helvetica" w:cs="Helvetica"/>
+          <w:color w:val="666666"/>
+          <w:sz w:val="23"/>
+          <w:szCs w:val="23"/>
+          <w:lang w:eastAsia="es-CO"/>
+        </w:rPr>
+        <w:t>resultados?palabraClave</w:t>
+      </w:r>
+      <w:proofErr w:type="spellEnd"/>
+      <w:proofErr w:type="gramEnd"/>
+      <w:r>
+        <w:rPr>
+          <w:rFonts w:ascii="Helvetica" w:eastAsia="Times New Roman" w:hAnsi="Helvetica" w:cs="Helvetica"/>
+          <w:color w:val="666666"/>
+          <w:sz w:val="23"/>
+          <w:szCs w:val="23"/>
+          <w:lang w:eastAsia="es-CO"/>
+        </w:rPr>
+        <w:t>`</w:t>
+      </w:r>
+    </w:p>
+    <w:p>
+      <w:pPr>
+        <w:shd w:val="clear" w:color="auto" w:fill="F3F3F3"/>
+        <w:spacing w:after="150" w:line="240" w:lineRule="auto"/>
+        <w:rPr>
+          <w:rFonts w:ascii="Helvetica" w:eastAsia="Times New Roman" w:hAnsi="Helvetica" w:cs="Helvetica"/>
+          <w:color w:val="666666"/>
+          <w:sz w:val="23"/>
+          <w:szCs w:val="23"/>
+          <w:lang w:eastAsia="es-CO"/>
+        </w:rPr>
+      </w:pPr>
+      <w:r>
+        <w:rPr>
+          <w:rFonts w:ascii="Helvetica" w:eastAsia="Times New Roman" w:hAnsi="Helvetica" w:cs="Helvetica"/>
+          <w:color w:val="666666"/>
+          <w:sz w:val="23"/>
+          <w:szCs w:val="23"/>
+          <w:lang w:eastAsia="es-CO"/>
+        </w:rPr>
+        <w:t>`/</w:t>
+      </w:r>
+      <w:proofErr w:type="gramStart"/>
+      <w:r>
+        <w:rPr>
+          <w:rFonts w:ascii="Helvetica" w:eastAsia="Times New Roman" w:hAnsi="Helvetica" w:cs="Helvetica"/>
+          <w:color w:val="666666"/>
+          <w:sz w:val="23"/>
+          <w:szCs w:val="23"/>
+          <w:lang w:eastAsia="es-CO"/>
+        </w:rPr>
+        <w:t>resultados.(</w:t>
+      </w:r>
+      <w:proofErr w:type="spellStart"/>
+      <w:proofErr w:type="gramEnd"/>
+      <w:r>
+        <w:rPr>
+          <w:rFonts w:ascii="Helvetica" w:eastAsia="Times New Roman" w:hAnsi="Helvetica" w:cs="Helvetica"/>
+          <w:color w:val="666666"/>
+          <w:sz w:val="23"/>
+          <w:szCs w:val="23"/>
+          <w:lang w:eastAsia="es-CO"/>
+        </w:rPr>
+        <w:t>palabraClave</w:t>
+      </w:r>
+      <w:proofErr w:type="spellEnd"/>
+      <w:r>
+        <w:rPr>
+          <w:rFonts w:ascii="Helvetica" w:eastAsia="Times New Roman" w:hAnsi="Helvetica" w:cs="Helvetica"/>
+          <w:color w:val="666666"/>
+          <w:sz w:val="23"/>
+          <w:szCs w:val="23"/>
+          <w:lang w:eastAsia="es-CO"/>
+        </w:rPr>
+        <w:t xml:space="preserve">) =&gt; </w:t>
+      </w:r>
+      <w:proofErr w:type="spellStart"/>
+      <w:r>
+        <w:rPr>
+          <w:rFonts w:ascii="Helvetica" w:eastAsia="Times New Roman" w:hAnsi="Helvetica" w:cs="Helvetica"/>
+          <w:color w:val="666666"/>
+          <w:sz w:val="23"/>
+          <w:szCs w:val="23"/>
+          <w:lang w:eastAsia="es-CO"/>
+        </w:rPr>
+        <w:t>inputValue</w:t>
+      </w:r>
+      <w:proofErr w:type="spellEnd"/>
+      <w:r>
+        <w:rPr>
+          <w:rFonts w:ascii="Helvetica" w:eastAsia="Times New Roman" w:hAnsi="Helvetica" w:cs="Helvetica"/>
+          <w:color w:val="666666"/>
+          <w:sz w:val="23"/>
+          <w:szCs w:val="23"/>
+          <w:lang w:eastAsia="es-CO"/>
+        </w:rPr>
+        <w:t>`</w:t>
+      </w:r>
+    </w:p>
+    <w:p>
+      <w:pPr>
+        <w:tabs>
+          <w:tab w:val="left" w:pos="1230"/>
+        </w:tabs>
+        <w:rPr>
+          <w:sz w:val="16"/>
+          <w:szCs w:val="16"/>
+        </w:rPr>
+      </w:pPr>
+    </w:p>
+    <w:p>
+      <w:pPr>
+        <w:shd w:val="clear" w:color="auto" w:fill="FFFFFF"/>
+        <w:spacing w:after="150" w:line="240" w:lineRule="auto"/>
+        <w:rPr>
+          <w:rFonts w:ascii="Helvetica" w:eastAsia="Times New Roman" w:hAnsi="Helvetica" w:cs="Helvetica"/>
+          <w:color w:val="666666"/>
+          <w:sz w:val="18"/>
+          <w:szCs w:val="18"/>
+          <w:lang w:eastAsia="es-CO"/>
+        </w:rPr>
+      </w:pPr>
+      <w:r>
+        <w:rPr>
+          <w:rFonts w:ascii="Helvetica" w:eastAsia="Times New Roman" w:hAnsi="Helvetica" w:cs="Helvetica"/>
+          <w:color w:val="666666"/>
+          <w:sz w:val="18"/>
+          <w:szCs w:val="18"/>
+          <w:lang w:eastAsia="es-CO"/>
+        </w:rPr>
+        <w:t>Pregunta 3 de 3</w:t>
+      </w:r>
+    </w:p>
+    <w:p>
+      <w:pPr>
+        <w:shd w:val="clear" w:color="auto" w:fill="FFFFFF"/>
+        <w:spacing w:after="150" w:line="240" w:lineRule="auto"/>
+        <w:rPr>
+          <w:rFonts w:ascii="Helvetica" w:eastAsia="Times New Roman" w:hAnsi="Helvetica" w:cs="Helvetica"/>
+          <w:color w:val="666666"/>
+          <w:sz w:val="23"/>
+          <w:szCs w:val="23"/>
+          <w:lang w:eastAsia="es-CO"/>
+        </w:rPr>
+      </w:pPr>
+      <w:r>
+        <w:rPr>
+          <w:rFonts w:ascii="Helvetica" w:eastAsia="Times New Roman" w:hAnsi="Helvetica" w:cs="Helvetica"/>
+          <w:color w:val="666666"/>
+          <w:sz w:val="23"/>
+          <w:szCs w:val="23"/>
+          <w:lang w:eastAsia="es-CO"/>
+        </w:rPr>
+        <w:lastRenderedPageBreak/>
+        <w:t xml:space="preserve">¿Qué propiedad del objeto </w:t>
+      </w:r>
+      <w:proofErr w:type="spellStart"/>
+      <w:proofErr w:type="gramStart"/>
+      <w:r>
+        <w:rPr>
+          <w:rFonts w:ascii="Helvetica" w:eastAsia="Times New Roman" w:hAnsi="Helvetica" w:cs="Helvetica"/>
+          <w:color w:val="666666"/>
+          <w:sz w:val="23"/>
+          <w:szCs w:val="23"/>
+          <w:lang w:eastAsia="es-CO"/>
+        </w:rPr>
+        <w:t>window.location</w:t>
+      </w:r>
+      <w:proofErr w:type="spellEnd"/>
+      <w:proofErr w:type="gramEnd"/>
+      <w:r>
+        <w:rPr>
+          <w:rFonts w:ascii="Helvetica" w:eastAsia="Times New Roman" w:hAnsi="Helvetica" w:cs="Helvetica"/>
+          <w:color w:val="666666"/>
+          <w:sz w:val="23"/>
+          <w:szCs w:val="23"/>
+          <w:lang w:eastAsia="es-CO"/>
+        </w:rPr>
+        <w:t xml:space="preserve"> está haciendo falta, para almacenar el </w:t>
+      </w:r>
+      <w:proofErr w:type="spellStart"/>
+      <w:r>
+        <w:rPr>
+          <w:rFonts w:ascii="Helvetica" w:eastAsia="Times New Roman" w:hAnsi="Helvetica" w:cs="Helvetica"/>
+          <w:color w:val="666666"/>
+          <w:sz w:val="23"/>
+          <w:szCs w:val="23"/>
+          <w:lang w:eastAsia="es-CO"/>
+        </w:rPr>
+        <w:t>query</w:t>
+      </w:r>
+      <w:proofErr w:type="spellEnd"/>
+      <w:r>
+        <w:rPr>
+          <w:rFonts w:ascii="Helvetica" w:eastAsia="Times New Roman" w:hAnsi="Helvetica" w:cs="Helvetica"/>
+          <w:color w:val="666666"/>
+          <w:sz w:val="23"/>
+          <w:szCs w:val="23"/>
+          <w:lang w:eastAsia="es-CO"/>
+        </w:rPr>
+        <w:t xml:space="preserve"> </w:t>
+      </w:r>
+      <w:proofErr w:type="spellStart"/>
+      <w:r>
+        <w:rPr>
+          <w:rFonts w:ascii="Helvetica" w:eastAsia="Times New Roman" w:hAnsi="Helvetica" w:cs="Helvetica"/>
+          <w:color w:val="666666"/>
+          <w:sz w:val="23"/>
+          <w:szCs w:val="23"/>
+          <w:lang w:eastAsia="es-CO"/>
+        </w:rPr>
+        <w:t>string</w:t>
+      </w:r>
+      <w:proofErr w:type="spellEnd"/>
+      <w:r>
+        <w:rPr>
+          <w:rFonts w:ascii="Helvetica" w:eastAsia="Times New Roman" w:hAnsi="Helvetica" w:cs="Helvetica"/>
+          <w:color w:val="666666"/>
+          <w:sz w:val="23"/>
+          <w:szCs w:val="23"/>
+          <w:lang w:eastAsia="es-CO"/>
+        </w:rPr>
+        <w:t xml:space="preserve"> de la URL en esta variable?</w:t>
+      </w:r>
+    </w:p>
+    <w:p>
+      <w:pPr>
+        <w:shd w:val="clear" w:color="auto" w:fill="FFFFFF"/>
+        <w:spacing w:after="0" w:line="240" w:lineRule="auto"/>
+        <w:rPr>
+          <w:rFonts w:ascii="Helvetica" w:eastAsia="Times New Roman" w:hAnsi="Helvetica" w:cs="Helvetica"/>
+          <w:color w:val="666666"/>
+          <w:sz w:val="23"/>
+          <w:szCs w:val="23"/>
+          <w:lang w:eastAsia="es-CO"/>
+        </w:rPr>
+      </w:pPr>
+      <w:r>
+        <w:rPr>
+          <w:rFonts w:ascii="Helvetica" w:eastAsia="Times New Roman" w:hAnsi="Helvetica" w:cs="Helvetica"/>
+          <w:noProof/>
+          <w:color w:val="666666"/>
+          <w:sz w:val="23"/>
+          <w:szCs w:val="23"/>
+          <w:lang w:eastAsia="es-CO"/>
+        </w:rPr>
+        <w:drawing>
+          <wp:inline distT="0" distB="0" distL="0" distR="0" wp14:anchorId="5D378C76" wp14:editId="4CAE6DA7">
+            <wp:extent cx="5559425" cy="621665"/>
+            <wp:effectExtent l="0" t="0" r="3175" b="6985"/>
+            <wp:docPr id="14" name="Imagen 14"/>
+            <wp:cNvGraphicFramePr>
+              <a:graphicFrameLocks xmlns:a="http://schemas.openxmlformats.org/drawingml/2006/main" noChangeAspect="1"/>
+            </wp:cNvGraphicFramePr>
+            <a:graphic xmlns:a="http://schemas.openxmlformats.org/drawingml/2006/main">
+              <a:graphicData uri="http://schemas.openxmlformats.org/drawingml/2006/picture">
+                <pic:pic xmlns:pic="http://schemas.openxmlformats.org/drawingml/2006/picture">
+                  <pic:nvPicPr>
+                    <pic:cNvPr id="0" name="Picture 5"/>
+                    <pic:cNvPicPr>
+                      <a:picLocks noChangeAspect="1" noChangeArrowheads="1"/>
+                    </pic:cNvPicPr>
+                  </pic:nvPicPr>
+                  <pic:blipFill>
+                    <a:blip r:embed="rId20">
+                      <a:extLst>
+                        <a:ext uri="{28A0092B-C50C-407E-A947-70E740481C1C}">
+                          <a14:useLocalDpi xmlns:a14="http://schemas.microsoft.com/office/drawing/2010/main" val="0"/>
+                        </a:ext>
+                      </a:extLst>
+                    </a:blip>
+                    <a:srcRect/>
+                    <a:stretch>
+                      <a:fillRect/>
+                    </a:stretch>
+                  </pic:blipFill>
+                  <pic:spPr bwMode="auto">
+                    <a:xfrm>
+                      <a:off x="0" y="0"/>
+                      <a:ext cx="5559425" cy="621665"/>
+                    </a:xfrm>
+                    <a:prstGeom prst="rect">
+                      <a:avLst/>
+                    </a:prstGeom>
+                    <a:noFill/>
+                    <a:ln>
+                      <a:noFill/>
+                    </a:ln>
+                  </pic:spPr>
+                </pic:pic>
+              </a:graphicData>
+            </a:graphic>
+          </wp:inline>
+        </w:drawing>
+      </w:r>
+    </w:p>
+    <w:p>
+      <w:pPr>
+        <w:shd w:val="clear" w:color="auto" w:fill="F3F3F3"/>
+        <w:spacing w:after="150" w:line="240" w:lineRule="auto"/>
+        <w:rPr>
+          <w:rFonts w:ascii="Helvetica" w:eastAsia="Times New Roman" w:hAnsi="Helvetica" w:cs="Helvetica"/>
+          <w:color w:val="666666"/>
+          <w:sz w:val="23"/>
+          <w:szCs w:val="23"/>
+          <w:lang w:eastAsia="es-CO"/>
+        </w:rPr>
+      </w:pPr>
+      <w:proofErr w:type="spellStart"/>
+      <w:r>
+        <w:rPr>
+          <w:rFonts w:ascii="Helvetica" w:eastAsia="Times New Roman" w:hAnsi="Helvetica" w:cs="Helvetica"/>
+          <w:color w:val="666666"/>
+          <w:sz w:val="23"/>
+          <w:szCs w:val="23"/>
+          <w:lang w:eastAsia="es-CO"/>
+        </w:rPr>
+        <w:t>query</w:t>
+      </w:r>
+      <w:proofErr w:type="spellEnd"/>
+    </w:p>
+    <w:p>
+      <w:pPr>
+        <w:shd w:val="clear" w:color="auto" w:fill="F3F3F3"/>
+        <w:spacing w:after="150" w:line="240" w:lineRule="auto"/>
+        <w:rPr>
+          <w:rFonts w:ascii="Helvetica" w:eastAsia="Times New Roman" w:hAnsi="Helvetica" w:cs="Helvetica"/>
+          <w:color w:val="666666"/>
+          <w:sz w:val="23"/>
+          <w:szCs w:val="23"/>
+          <w:lang w:eastAsia="es-CO"/>
+        </w:rPr>
+      </w:pPr>
+      <w:proofErr w:type="spellStart"/>
+      <w:r>
+        <w:rPr>
+          <w:rFonts w:ascii="Helvetica" w:eastAsia="Times New Roman" w:hAnsi="Helvetica" w:cs="Helvetica"/>
+          <w:color w:val="666666"/>
+          <w:sz w:val="23"/>
+          <w:szCs w:val="23"/>
+          <w:highlight w:val="green"/>
+          <w:lang w:eastAsia="es-CO"/>
+        </w:rPr>
+        <w:t>search</w:t>
+      </w:r>
+      <w:proofErr w:type="spellEnd"/>
+    </w:p>
+    <w:p>
+      <w:pPr>
+        <w:shd w:val="clear" w:color="auto" w:fill="F3F3F3"/>
+        <w:spacing w:after="150" w:line="240" w:lineRule="auto"/>
+        <w:rPr>
+          <w:rFonts w:ascii="Helvetica" w:eastAsia="Times New Roman" w:hAnsi="Helvetica" w:cs="Helvetica"/>
+          <w:color w:val="666666"/>
+          <w:sz w:val="23"/>
+          <w:szCs w:val="23"/>
+          <w:lang w:eastAsia="es-CO"/>
+        </w:rPr>
+      </w:pPr>
+      <w:proofErr w:type="spellStart"/>
+      <w:r>
+        <w:rPr>
+          <w:rFonts w:ascii="Helvetica" w:eastAsia="Times New Roman" w:hAnsi="Helvetica" w:cs="Helvetica"/>
+          <w:color w:val="666666"/>
+          <w:sz w:val="23"/>
+          <w:szCs w:val="23"/>
+          <w:lang w:eastAsia="es-CO"/>
+        </w:rPr>
+        <w:t>params</w:t>
+      </w:r>
+      <w:proofErr w:type="spellEnd"/>
+    </w:p>
+    <w:p>
+      <w:pPr>
+        <w:tabs>
+          <w:tab w:val="left" w:pos="1230"/>
+        </w:tabs>
+        <w:rPr>
+          <w:sz w:val="16"/>
+          <w:szCs w:val="16"/>
+        </w:rPr>
+      </w:pPr>
+    </w:p>
+    <w:p>
+      <w:pPr>
+        <w:pStyle w:val="Ttulo2"/>
+        <w:spacing w:before="0" w:beforeAutospacing="0" w:after="0" w:afterAutospacing="0"/>
+        <w:rPr>
+          <w:rFonts w:ascii="Arial" w:hAnsi="Arial" w:cs="Arial"/>
+          <w:color w:val="32ACE8"/>
+          <w:sz w:val="41"/>
+          <w:szCs w:val="41"/>
+        </w:rPr>
+      </w:pPr>
+      <w:r>
+        <w:rPr>
+          <w:rFonts w:ascii="Arial" w:hAnsi="Arial" w:cs="Arial"/>
+          <w:color w:val="32ACE8"/>
+          <w:sz w:val="41"/>
+          <w:szCs w:val="41"/>
+        </w:rPr>
+        <w:t xml:space="preserve">Repaso de los conceptos centrales </w:t>
+      </w:r>
+      <w:r>
+        <w:rPr>
+          <w:rFonts w:ascii="Segoe UI Emoji" w:hAnsi="Segoe UI Emoji" w:cs="Segoe UI Emoji"/>
+          <w:color w:val="32ACE8"/>
+          <w:sz w:val="41"/>
+          <w:szCs w:val="41"/>
+        </w:rPr>
+        <w:t>📍</w:t>
+      </w:r>
+    </w:p>
+    <w:p>
+      <w:pPr>
+        <w:pStyle w:val="currentstatus"/>
+        <w:spacing w:before="0" w:beforeAutospacing="0" w:after="150" w:afterAutospacing="0"/>
+        <w:rPr>
+          <w:rFonts w:ascii="Helvetica" w:hAnsi="Helvetica" w:cs="Helvetica"/>
+          <w:color w:val="666666"/>
+          <w:sz w:val="18"/>
+          <w:szCs w:val="18"/>
+        </w:rPr>
+      </w:pPr>
+      <w:r>
+        <w:rPr>
+          <w:rFonts w:ascii="Helvetica" w:hAnsi="Helvetica" w:cs="Helvetica"/>
+          <w:color w:val="666666"/>
+          <w:sz w:val="18"/>
+          <w:szCs w:val="18"/>
+        </w:rPr>
+        <w:t>Pregunta 1 de 4</w:t>
+      </w:r>
+    </w:p>
+    <w:p>
+      <w:pPr>
+        <w:pStyle w:val="NormalWeb"/>
+        <w:spacing w:before="0" w:beforeAutospacing="0" w:after="150" w:afterAutospacing="0"/>
+        <w:rPr>
+          <w:rFonts w:ascii="Helvetica" w:hAnsi="Helvetica" w:cs="Helvetica"/>
+          <w:color w:val="666666"/>
+          <w:sz w:val="23"/>
+          <w:szCs w:val="23"/>
+        </w:rPr>
+      </w:pPr>
+      <w:r>
+        <w:rPr>
+          <w:rFonts w:ascii="Helvetica" w:hAnsi="Helvetica" w:cs="Helvetica"/>
+          <w:color w:val="666666"/>
+          <w:sz w:val="23"/>
+          <w:szCs w:val="23"/>
+        </w:rPr>
+        <w:t>¿En qué lugar es correcto ubicar una barra de búsqueda que deseamos esté presente y accesible siempre para la persona visitante de nuestra aplicación?</w:t>
+      </w:r>
+    </w:p>
+    <w:p>
+      <w:pPr>
+        <w:shd w:val="clear" w:color="auto" w:fill="F3F3F3"/>
+        <w:rPr>
+          <w:rFonts w:ascii="Helvetica" w:hAnsi="Helvetica" w:cs="Helvetica"/>
+          <w:color w:val="666666"/>
+          <w:sz w:val="23"/>
+          <w:szCs w:val="23"/>
+        </w:rPr>
+      </w:pPr>
+      <w:r>
+        <w:rPr>
+          <w:rFonts w:ascii="Helvetica" w:hAnsi="Helvetica" w:cs="Helvetica"/>
+          <w:color w:val="666666"/>
+          <w:sz w:val="23"/>
+          <w:szCs w:val="23"/>
+          <w:highlight w:val="green"/>
+        </w:rPr>
+        <w:t xml:space="preserve">en el </w:t>
+      </w:r>
+      <w:proofErr w:type="spellStart"/>
+      <w:r>
+        <w:rPr>
+          <w:rFonts w:ascii="Helvetica" w:hAnsi="Helvetica" w:cs="Helvetica"/>
+          <w:color w:val="666666"/>
+          <w:sz w:val="23"/>
+          <w:szCs w:val="23"/>
+          <w:highlight w:val="green"/>
+        </w:rPr>
+        <w:t>header</w:t>
+      </w:r>
+      <w:proofErr w:type="spellEnd"/>
+    </w:p>
+    <w:p>
+      <w:pPr>
+        <w:shd w:val="clear" w:color="auto" w:fill="F3F3F3"/>
+        <w:rPr>
+          <w:rFonts w:ascii="Helvetica" w:hAnsi="Helvetica" w:cs="Helvetica"/>
+          <w:color w:val="666666"/>
+          <w:sz w:val="23"/>
+          <w:szCs w:val="23"/>
+        </w:rPr>
+      </w:pPr>
+      <w:r>
+        <w:rPr>
+          <w:rFonts w:ascii="Helvetica" w:hAnsi="Helvetica" w:cs="Helvetica"/>
+          <w:color w:val="666666"/>
+          <w:sz w:val="23"/>
+          <w:szCs w:val="23"/>
+        </w:rPr>
+        <w:t xml:space="preserve">en el </w:t>
+      </w:r>
+      <w:proofErr w:type="spellStart"/>
+      <w:r>
+        <w:rPr>
+          <w:rFonts w:ascii="Helvetica" w:hAnsi="Helvetica" w:cs="Helvetica"/>
+          <w:color w:val="666666"/>
+          <w:sz w:val="23"/>
+          <w:szCs w:val="23"/>
+        </w:rPr>
+        <w:t>footer</w:t>
+      </w:r>
+      <w:proofErr w:type="spellEnd"/>
+    </w:p>
+    <w:p>
+      <w:pPr>
+        <w:shd w:val="clear" w:color="auto" w:fill="F3F3F3"/>
+        <w:rPr>
+          <w:rFonts w:ascii="Helvetica" w:hAnsi="Helvetica" w:cs="Helvetica"/>
+          <w:color w:val="666666"/>
+          <w:sz w:val="23"/>
+          <w:szCs w:val="23"/>
+        </w:rPr>
+      </w:pPr>
+      <w:r>
+        <w:rPr>
+          <w:rFonts w:ascii="Helvetica" w:hAnsi="Helvetica" w:cs="Helvetica"/>
+          <w:color w:val="666666"/>
+          <w:sz w:val="23"/>
+          <w:szCs w:val="23"/>
+        </w:rPr>
+        <w:t>en una sección a parte</w:t>
+      </w:r>
+    </w:p>
+    <w:p>
+      <w:pPr>
+        <w:shd w:val="clear" w:color="auto" w:fill="FFFFFF"/>
+        <w:spacing w:after="150" w:line="240" w:lineRule="auto"/>
+        <w:rPr>
+          <w:rFonts w:ascii="Helvetica" w:eastAsia="Times New Roman" w:hAnsi="Helvetica" w:cs="Helvetica"/>
+          <w:color w:val="666666"/>
+          <w:sz w:val="18"/>
+          <w:szCs w:val="18"/>
+          <w:lang w:eastAsia="es-CO"/>
+        </w:rPr>
+      </w:pPr>
+      <w:r>
+        <w:rPr>
+          <w:rFonts w:ascii="Helvetica" w:eastAsia="Times New Roman" w:hAnsi="Helvetica" w:cs="Helvetica"/>
+          <w:color w:val="666666"/>
+          <w:sz w:val="18"/>
+          <w:szCs w:val="18"/>
+          <w:lang w:eastAsia="es-CO"/>
+        </w:rPr>
+        <w:t>Pregunta 2 de 4</w:t>
+      </w:r>
+    </w:p>
+    <w:p>
+      <w:pPr>
+        <w:shd w:val="clear" w:color="auto" w:fill="FFFFFF"/>
+        <w:spacing w:after="150" w:line="240" w:lineRule="auto"/>
+        <w:rPr>
+          <w:rFonts w:ascii="Helvetica" w:eastAsia="Times New Roman" w:hAnsi="Helvetica" w:cs="Helvetica"/>
+          <w:color w:val="666666"/>
+          <w:sz w:val="23"/>
+          <w:szCs w:val="23"/>
+          <w:lang w:eastAsia="es-CO"/>
+        </w:rPr>
+      </w:pPr>
+      <w:r>
+        <w:rPr>
+          <w:rFonts w:ascii="Helvetica" w:eastAsia="Times New Roman" w:hAnsi="Helvetica" w:cs="Helvetica"/>
+          <w:color w:val="666666"/>
+          <w:sz w:val="23"/>
+          <w:szCs w:val="23"/>
+          <w:lang w:eastAsia="es-CO"/>
+        </w:rPr>
+        <w:t>Hablando del formulario que procesa el buscador. Técnicamente, ¿qué evento es el encargado de manejar lo que sucede cuando se da clic en el botón buscar?</w:t>
+      </w:r>
+    </w:p>
+    <w:p>
+      <w:pPr>
+        <w:shd w:val="clear" w:color="auto" w:fill="F3F3F3"/>
+        <w:spacing w:after="150" w:line="240" w:lineRule="auto"/>
+        <w:rPr>
+          <w:rFonts w:ascii="Helvetica" w:eastAsia="Times New Roman" w:hAnsi="Helvetica" w:cs="Helvetica"/>
+          <w:color w:val="666666"/>
+          <w:sz w:val="23"/>
+          <w:szCs w:val="23"/>
+          <w:lang w:eastAsia="es-CO"/>
+        </w:rPr>
+      </w:pPr>
+      <w:proofErr w:type="spellStart"/>
+      <w:r>
+        <w:rPr>
+          <w:rFonts w:ascii="Helvetica" w:eastAsia="Times New Roman" w:hAnsi="Helvetica" w:cs="Helvetica"/>
+          <w:color w:val="666666"/>
+          <w:sz w:val="23"/>
+          <w:szCs w:val="23"/>
+          <w:lang w:eastAsia="es-CO"/>
+        </w:rPr>
+        <w:t>onBlur</w:t>
+      </w:r>
+      <w:proofErr w:type="spellEnd"/>
+    </w:p>
+    <w:p>
+      <w:pPr>
+        <w:shd w:val="clear" w:color="auto" w:fill="F3F3F3"/>
+        <w:spacing w:after="150" w:line="240" w:lineRule="auto"/>
+        <w:rPr>
+          <w:rFonts w:ascii="Helvetica" w:eastAsia="Times New Roman" w:hAnsi="Helvetica" w:cs="Helvetica"/>
+          <w:color w:val="666666"/>
+          <w:sz w:val="23"/>
+          <w:szCs w:val="23"/>
+          <w:lang w:eastAsia="es-CO"/>
+        </w:rPr>
+      </w:pPr>
+      <w:proofErr w:type="spellStart"/>
+      <w:r>
+        <w:rPr>
+          <w:rFonts w:ascii="Helvetica" w:eastAsia="Times New Roman" w:hAnsi="Helvetica" w:cs="Helvetica"/>
+          <w:color w:val="666666"/>
+          <w:sz w:val="23"/>
+          <w:szCs w:val="23"/>
+          <w:lang w:eastAsia="es-CO"/>
+        </w:rPr>
+        <w:t>onChange</w:t>
+      </w:r>
+      <w:proofErr w:type="spellEnd"/>
+    </w:p>
+    <w:p>
+      <w:pPr>
+        <w:shd w:val="clear" w:color="auto" w:fill="F3F3F3"/>
+        <w:spacing w:after="150" w:line="240" w:lineRule="auto"/>
+        <w:rPr>
+          <w:rFonts w:ascii="Helvetica" w:eastAsia="Times New Roman" w:hAnsi="Helvetica" w:cs="Helvetica"/>
+          <w:color w:val="666666"/>
+          <w:sz w:val="23"/>
+          <w:szCs w:val="23"/>
+          <w:lang w:eastAsia="es-CO"/>
+        </w:rPr>
+      </w:pPr>
+      <w:proofErr w:type="spellStart"/>
+      <w:r>
+        <w:rPr>
+          <w:rFonts w:ascii="Helvetica" w:eastAsia="Times New Roman" w:hAnsi="Helvetica" w:cs="Helvetica"/>
+          <w:color w:val="666666"/>
+          <w:sz w:val="23"/>
+          <w:szCs w:val="23"/>
+          <w:highlight w:val="green"/>
+          <w:lang w:eastAsia="es-CO"/>
+        </w:rPr>
+        <w:t>onSubmit</w:t>
+      </w:r>
+      <w:proofErr w:type="spellEnd"/>
+    </w:p>
+    <w:p>
+      <w:pPr>
+        <w:shd w:val="clear" w:color="auto" w:fill="F3F3F3"/>
+        <w:spacing w:after="150" w:line="240" w:lineRule="auto"/>
+        <w:rPr>
+          <w:rFonts w:ascii="Helvetica" w:eastAsia="Times New Roman" w:hAnsi="Helvetica" w:cs="Helvetica"/>
+          <w:color w:val="666666"/>
+          <w:sz w:val="23"/>
+          <w:szCs w:val="23"/>
+          <w:lang w:eastAsia="es-CO"/>
+        </w:rPr>
+      </w:pPr>
+      <w:proofErr w:type="spellStart"/>
+      <w:r>
+        <w:rPr>
+          <w:rFonts w:ascii="Helvetica" w:eastAsia="Times New Roman" w:hAnsi="Helvetica" w:cs="Helvetica"/>
+          <w:color w:val="666666"/>
+          <w:sz w:val="23"/>
+          <w:szCs w:val="23"/>
+          <w:lang w:eastAsia="es-CO"/>
+        </w:rPr>
+        <w:t>onFocus</w:t>
+      </w:r>
+      <w:proofErr w:type="spellEnd"/>
+    </w:p>
+    <w:p>
+      <w:pPr>
+        <w:tabs>
+          <w:tab w:val="left" w:pos="1230"/>
+        </w:tabs>
+        <w:rPr>
+          <w:sz w:val="16"/>
+          <w:szCs w:val="16"/>
+        </w:rPr>
+      </w:pPr>
+    </w:p>
+    <w:p>
+      <w:pPr>
+        <w:shd w:val="clear" w:color="auto" w:fill="FFFFFF"/>
+        <w:spacing w:after="150" w:line="240" w:lineRule="auto"/>
+        <w:rPr>
+          <w:rFonts w:ascii="Helvetica" w:eastAsia="Times New Roman" w:hAnsi="Helvetica" w:cs="Helvetica"/>
+          <w:color w:val="666666"/>
+          <w:sz w:val="18"/>
+          <w:szCs w:val="18"/>
+          <w:lang w:eastAsia="es-CO"/>
+        </w:rPr>
+      </w:pPr>
+      <w:r>
+        <w:rPr>
+          <w:rFonts w:ascii="Helvetica" w:eastAsia="Times New Roman" w:hAnsi="Helvetica" w:cs="Helvetica"/>
+          <w:color w:val="666666"/>
+          <w:sz w:val="18"/>
+          <w:szCs w:val="18"/>
+          <w:lang w:eastAsia="es-CO"/>
+        </w:rPr>
+        <w:t>Pregunta 3 de 4</w:t>
+      </w:r>
+    </w:p>
+    <w:p>
+      <w:pPr>
+        <w:shd w:val="clear" w:color="auto" w:fill="FFFFFF"/>
+        <w:spacing w:after="150" w:line="240" w:lineRule="auto"/>
+        <w:rPr>
+          <w:rFonts w:ascii="Helvetica" w:eastAsia="Times New Roman" w:hAnsi="Helvetica" w:cs="Helvetica"/>
+          <w:color w:val="666666"/>
+          <w:sz w:val="23"/>
+          <w:szCs w:val="23"/>
+          <w:lang w:eastAsia="es-CO"/>
+        </w:rPr>
+      </w:pPr>
+      <w:r>
+        <w:rPr>
+          <w:rFonts w:ascii="Helvetica" w:eastAsia="Times New Roman" w:hAnsi="Helvetica" w:cs="Helvetica"/>
+          <w:color w:val="666666"/>
+          <w:sz w:val="23"/>
+          <w:szCs w:val="23"/>
+          <w:lang w:eastAsia="es-CO"/>
+        </w:rPr>
+        <w:t>Si quisiéramos eliminar los espacios presentes (</w:t>
+      </w:r>
+      <w:r>
+        <w:rPr>
+          <w:rFonts w:ascii="Helvetica" w:eastAsia="Times New Roman" w:hAnsi="Helvetica" w:cs="Helvetica"/>
+          <w:i/>
+          <w:iCs/>
+          <w:color w:val="666666"/>
+          <w:sz w:val="23"/>
+          <w:szCs w:val="23"/>
+          <w:lang w:eastAsia="es-CO"/>
+        </w:rPr>
+        <w:t>antes y después</w:t>
+      </w:r>
+      <w:r>
+        <w:rPr>
+          <w:rFonts w:ascii="Helvetica" w:eastAsia="Times New Roman" w:hAnsi="Helvetica" w:cs="Helvetica"/>
+          <w:color w:val="666666"/>
+          <w:sz w:val="23"/>
+          <w:szCs w:val="23"/>
+          <w:lang w:eastAsia="es-CO"/>
+        </w:rPr>
+        <w:t xml:space="preserve">) de un texto ingresado por el usuario en un campo de búsqueda, ¿cuál es el método de </w:t>
+      </w:r>
+      <w:proofErr w:type="spellStart"/>
+      <w:r>
+        <w:rPr>
+          <w:rFonts w:ascii="Helvetica" w:eastAsia="Times New Roman" w:hAnsi="Helvetica" w:cs="Helvetica"/>
+          <w:color w:val="666666"/>
+          <w:sz w:val="23"/>
+          <w:szCs w:val="23"/>
+          <w:lang w:eastAsia="es-CO"/>
+        </w:rPr>
+        <w:t>strings</w:t>
+      </w:r>
+      <w:proofErr w:type="spellEnd"/>
+      <w:r>
+        <w:rPr>
+          <w:rFonts w:ascii="Helvetica" w:eastAsia="Times New Roman" w:hAnsi="Helvetica" w:cs="Helvetica"/>
+          <w:color w:val="666666"/>
+          <w:sz w:val="23"/>
+          <w:szCs w:val="23"/>
+          <w:lang w:eastAsia="es-CO"/>
+        </w:rPr>
+        <w:t xml:space="preserve"> indicado para realizarlo?</w:t>
+      </w:r>
+    </w:p>
+    <w:p>
+      <w:pPr>
+        <w:shd w:val="clear" w:color="auto" w:fill="F3F3F3"/>
+        <w:spacing w:after="150" w:line="240" w:lineRule="auto"/>
+        <w:rPr>
+          <w:rFonts w:ascii="Helvetica" w:eastAsia="Times New Roman" w:hAnsi="Helvetica" w:cs="Helvetica"/>
+          <w:color w:val="666666"/>
+          <w:sz w:val="23"/>
+          <w:szCs w:val="23"/>
+          <w:lang w:eastAsia="es-CO"/>
+        </w:rPr>
+      </w:pPr>
+      <w:proofErr w:type="gramStart"/>
+      <w:r>
+        <w:rPr>
+          <w:rFonts w:ascii="Helvetica" w:eastAsia="Times New Roman" w:hAnsi="Helvetica" w:cs="Helvetica"/>
+          <w:color w:val="666666"/>
+          <w:sz w:val="23"/>
+          <w:szCs w:val="23"/>
+          <w:lang w:eastAsia="es-CO"/>
+        </w:rPr>
+        <w:t>.</w:t>
+      </w:r>
+      <w:proofErr w:type="spellStart"/>
+      <w:r>
+        <w:rPr>
+          <w:rFonts w:ascii="Helvetica" w:eastAsia="Times New Roman" w:hAnsi="Helvetica" w:cs="Helvetica"/>
+          <w:color w:val="666666"/>
+          <w:sz w:val="23"/>
+          <w:szCs w:val="23"/>
+          <w:lang w:eastAsia="es-CO"/>
+        </w:rPr>
+        <w:t>cut</w:t>
+      </w:r>
+      <w:proofErr w:type="spellEnd"/>
+      <w:proofErr w:type="gramEnd"/>
+      <w:r>
+        <w:rPr>
+          <w:rFonts w:ascii="Helvetica" w:eastAsia="Times New Roman" w:hAnsi="Helvetica" w:cs="Helvetica"/>
+          <w:color w:val="666666"/>
+          <w:sz w:val="23"/>
+          <w:szCs w:val="23"/>
+          <w:lang w:eastAsia="es-CO"/>
+        </w:rPr>
+        <w:t>()</w:t>
+      </w:r>
+    </w:p>
+    <w:p>
+      <w:pPr>
+        <w:shd w:val="clear" w:color="auto" w:fill="F3F3F3"/>
+        <w:spacing w:after="150" w:line="240" w:lineRule="auto"/>
+        <w:rPr>
+          <w:rFonts w:ascii="Helvetica" w:eastAsia="Times New Roman" w:hAnsi="Helvetica" w:cs="Helvetica"/>
+          <w:color w:val="666666"/>
+          <w:sz w:val="23"/>
+          <w:szCs w:val="23"/>
+          <w:lang w:eastAsia="es-CO"/>
+        </w:rPr>
+      </w:pPr>
+      <w:proofErr w:type="gramStart"/>
+      <w:r>
+        <w:rPr>
+          <w:rFonts w:ascii="Helvetica" w:eastAsia="Times New Roman" w:hAnsi="Helvetica" w:cs="Helvetica"/>
+          <w:color w:val="666666"/>
+          <w:sz w:val="23"/>
+          <w:szCs w:val="23"/>
+          <w:highlight w:val="green"/>
+          <w:lang w:eastAsia="es-CO"/>
+        </w:rPr>
+        <w:t>.</w:t>
+      </w:r>
+      <w:proofErr w:type="spellStart"/>
+      <w:r>
+        <w:rPr>
+          <w:rFonts w:ascii="Helvetica" w:eastAsia="Times New Roman" w:hAnsi="Helvetica" w:cs="Helvetica"/>
+          <w:color w:val="666666"/>
+          <w:sz w:val="23"/>
+          <w:szCs w:val="23"/>
+          <w:highlight w:val="green"/>
+          <w:lang w:eastAsia="es-CO"/>
+        </w:rPr>
+        <w:t>trim</w:t>
+      </w:r>
+      <w:proofErr w:type="spellEnd"/>
+      <w:proofErr w:type="gramEnd"/>
+      <w:r>
+        <w:rPr>
+          <w:rFonts w:ascii="Helvetica" w:eastAsia="Times New Roman" w:hAnsi="Helvetica" w:cs="Helvetica"/>
+          <w:color w:val="666666"/>
+          <w:sz w:val="23"/>
+          <w:szCs w:val="23"/>
+          <w:highlight w:val="green"/>
+          <w:lang w:eastAsia="es-CO"/>
+        </w:rPr>
+        <w:t>()</w:t>
+      </w:r>
+    </w:p>
+    <w:p>
+      <w:pPr>
+        <w:shd w:val="clear" w:color="auto" w:fill="F3F3F3"/>
+        <w:spacing w:after="150" w:line="240" w:lineRule="auto"/>
+        <w:rPr>
+          <w:rFonts w:ascii="Helvetica" w:eastAsia="Times New Roman" w:hAnsi="Helvetica" w:cs="Helvetica"/>
+          <w:color w:val="666666"/>
+          <w:sz w:val="23"/>
+          <w:szCs w:val="23"/>
+          <w:lang w:eastAsia="es-CO"/>
+        </w:rPr>
+      </w:pPr>
+      <w:proofErr w:type="gramStart"/>
+      <w:r>
+        <w:rPr>
+          <w:rFonts w:ascii="Helvetica" w:eastAsia="Times New Roman" w:hAnsi="Helvetica" w:cs="Helvetica"/>
+          <w:color w:val="666666"/>
+          <w:sz w:val="23"/>
+          <w:szCs w:val="23"/>
+          <w:lang w:eastAsia="es-CO"/>
+        </w:rPr>
+        <w:t>.</w:t>
+      </w:r>
+      <w:proofErr w:type="spellStart"/>
+      <w:r>
+        <w:rPr>
+          <w:rFonts w:ascii="Helvetica" w:eastAsia="Times New Roman" w:hAnsi="Helvetica" w:cs="Helvetica"/>
+          <w:color w:val="666666"/>
+          <w:sz w:val="23"/>
+          <w:szCs w:val="23"/>
+          <w:lang w:eastAsia="es-CO"/>
+        </w:rPr>
+        <w:t>clean</w:t>
+      </w:r>
+      <w:proofErr w:type="spellEnd"/>
+      <w:proofErr w:type="gramEnd"/>
+      <w:r>
+        <w:rPr>
+          <w:rFonts w:ascii="Helvetica" w:eastAsia="Times New Roman" w:hAnsi="Helvetica" w:cs="Helvetica"/>
+          <w:color w:val="666666"/>
+          <w:sz w:val="23"/>
+          <w:szCs w:val="23"/>
+          <w:lang w:eastAsia="es-CO"/>
+        </w:rPr>
+        <w:t>()</w:t>
+      </w:r>
+    </w:p>
+    <w:p>
+      <w:pPr>
+        <w:shd w:val="clear" w:color="auto" w:fill="F3F3F3"/>
+        <w:spacing w:after="150" w:line="240" w:lineRule="auto"/>
+        <w:rPr>
+          <w:rFonts w:ascii="Helvetica" w:eastAsia="Times New Roman" w:hAnsi="Helvetica" w:cs="Helvetica"/>
+          <w:color w:val="666666"/>
+          <w:sz w:val="23"/>
+          <w:szCs w:val="23"/>
+          <w:lang w:eastAsia="es-CO"/>
+        </w:rPr>
+      </w:pPr>
+      <w:proofErr w:type="gramStart"/>
+      <w:r>
+        <w:rPr>
+          <w:rFonts w:ascii="Helvetica" w:eastAsia="Times New Roman" w:hAnsi="Helvetica" w:cs="Helvetica"/>
+          <w:color w:val="666666"/>
+          <w:sz w:val="23"/>
+          <w:szCs w:val="23"/>
+          <w:lang w:eastAsia="es-CO"/>
+        </w:rPr>
+        <w:t>.</w:t>
+      </w:r>
+      <w:proofErr w:type="spellStart"/>
+      <w:r>
+        <w:rPr>
+          <w:rFonts w:ascii="Helvetica" w:eastAsia="Times New Roman" w:hAnsi="Helvetica" w:cs="Helvetica"/>
+          <w:color w:val="666666"/>
+          <w:sz w:val="23"/>
+          <w:szCs w:val="23"/>
+          <w:lang w:eastAsia="es-CO"/>
+        </w:rPr>
+        <w:t>length</w:t>
+      </w:r>
+      <w:proofErr w:type="spellEnd"/>
+      <w:proofErr w:type="gramEnd"/>
+      <w:r>
+        <w:rPr>
+          <w:rFonts w:ascii="Helvetica" w:eastAsia="Times New Roman" w:hAnsi="Helvetica" w:cs="Helvetica"/>
+          <w:color w:val="666666"/>
+          <w:sz w:val="23"/>
+          <w:szCs w:val="23"/>
+          <w:lang w:eastAsia="es-CO"/>
+        </w:rPr>
+        <w:t>()</w:t>
+      </w:r>
+    </w:p>
+    <w:p>
+      <w:pPr>
+        <w:shd w:val="clear" w:color="auto" w:fill="FFFFFF"/>
+        <w:spacing w:after="150" w:line="240" w:lineRule="auto"/>
+        <w:rPr>
+          <w:rFonts w:ascii="Helvetica" w:eastAsia="Times New Roman" w:hAnsi="Helvetica" w:cs="Helvetica"/>
+          <w:color w:val="666666"/>
+          <w:sz w:val="18"/>
+          <w:szCs w:val="18"/>
+          <w:lang w:eastAsia="es-CO"/>
+        </w:rPr>
+      </w:pPr>
+    </w:p>
+    <w:p>
+      <w:pPr>
+        <w:shd w:val="clear" w:color="auto" w:fill="FFFFFF"/>
+        <w:spacing w:after="150" w:line="240" w:lineRule="auto"/>
+        <w:rPr>
+          <w:rFonts w:ascii="Helvetica" w:eastAsia="Times New Roman" w:hAnsi="Helvetica" w:cs="Helvetica"/>
+          <w:color w:val="666666"/>
+          <w:sz w:val="18"/>
+          <w:szCs w:val="18"/>
+          <w:lang w:eastAsia="es-CO"/>
+        </w:rPr>
+      </w:pPr>
+    </w:p>
+    <w:p>
+      <w:pPr>
+        <w:shd w:val="clear" w:color="auto" w:fill="FFFFFF"/>
+        <w:spacing w:after="150" w:line="240" w:lineRule="auto"/>
+        <w:rPr>
+          <w:rFonts w:ascii="Helvetica" w:eastAsia="Times New Roman" w:hAnsi="Helvetica" w:cs="Helvetica"/>
+          <w:color w:val="666666"/>
+          <w:sz w:val="18"/>
+          <w:szCs w:val="18"/>
+          <w:lang w:eastAsia="es-CO"/>
+        </w:rPr>
+      </w:pPr>
+      <w:r>
+        <w:rPr>
+          <w:rFonts w:ascii="Helvetica" w:eastAsia="Times New Roman" w:hAnsi="Helvetica" w:cs="Helvetica"/>
+          <w:color w:val="666666"/>
+          <w:sz w:val="18"/>
+          <w:szCs w:val="18"/>
+          <w:lang w:eastAsia="es-CO"/>
+        </w:rPr>
+        <w:lastRenderedPageBreak/>
+        <w:t>Pregunta 4 de 4</w:t>
+      </w:r>
+    </w:p>
+    <w:p>
+      <w:pPr>
+        <w:shd w:val="clear" w:color="auto" w:fill="FFFFFF"/>
+        <w:spacing w:after="150" w:line="240" w:lineRule="auto"/>
+        <w:rPr>
+          <w:rFonts w:ascii="Helvetica" w:eastAsia="Times New Roman" w:hAnsi="Helvetica" w:cs="Helvetica"/>
+          <w:color w:val="666666"/>
+          <w:sz w:val="23"/>
+          <w:szCs w:val="23"/>
+          <w:lang w:eastAsia="es-CO"/>
+        </w:rPr>
+      </w:pPr>
+      <w:r>
+        <w:rPr>
+          <w:rFonts w:ascii="Helvetica" w:eastAsia="Times New Roman" w:hAnsi="Helvetica" w:cs="Helvetica"/>
+          <w:color w:val="666666"/>
+          <w:sz w:val="23"/>
+          <w:szCs w:val="23"/>
+          <w:lang w:eastAsia="es-CO"/>
+        </w:rPr>
+        <w:t>¿Qué nombre recibe el almacenamiento local del navegador en donde podemos guardar información referente a los gustos de la persona visitante de la aplicación? (</w:t>
+      </w:r>
+      <w:proofErr w:type="gramStart"/>
+      <w:r>
+        <w:rPr>
+          <w:rFonts w:ascii="Helvetica" w:eastAsia="Times New Roman" w:hAnsi="Helvetica" w:cs="Helvetica"/>
+          <w:i/>
+          <w:iCs/>
+          <w:color w:val="666666"/>
+          <w:sz w:val="23"/>
+          <w:szCs w:val="23"/>
+          <w:lang w:eastAsia="es-CO"/>
+        </w:rPr>
+        <w:t>como</w:t>
+      </w:r>
+      <w:proofErr w:type="gramEnd"/>
+      <w:r>
+        <w:rPr>
+          <w:rFonts w:ascii="Helvetica" w:eastAsia="Times New Roman" w:hAnsi="Helvetica" w:cs="Helvetica"/>
+          <w:i/>
+          <w:iCs/>
+          <w:color w:val="666666"/>
+          <w:sz w:val="23"/>
+          <w:szCs w:val="23"/>
+          <w:lang w:eastAsia="es-CO"/>
+        </w:rPr>
+        <w:t xml:space="preserve"> por ejemplo, el listado sus películas favoritas</w:t>
+      </w:r>
+      <w:r>
+        <w:rPr>
+          <w:rFonts w:ascii="Helvetica" w:eastAsia="Times New Roman" w:hAnsi="Helvetica" w:cs="Helvetica"/>
+          <w:color w:val="666666"/>
+          <w:sz w:val="23"/>
+          <w:szCs w:val="23"/>
+          <w:lang w:eastAsia="es-CO"/>
+        </w:rPr>
+        <w:t>)</w:t>
+      </w:r>
+    </w:p>
+    <w:p>
+      <w:pPr>
+        <w:shd w:val="clear" w:color="auto" w:fill="F3F3F3"/>
+        <w:spacing w:after="150" w:line="240" w:lineRule="auto"/>
+        <w:rPr>
+          <w:rFonts w:ascii="Helvetica" w:eastAsia="Times New Roman" w:hAnsi="Helvetica" w:cs="Helvetica"/>
+          <w:color w:val="666666"/>
+          <w:sz w:val="23"/>
+          <w:szCs w:val="23"/>
+          <w:lang w:eastAsia="es-CO"/>
+        </w:rPr>
+      </w:pPr>
+      <w:proofErr w:type="spellStart"/>
+      <w:r>
+        <w:rPr>
+          <w:rFonts w:ascii="Helvetica" w:eastAsia="Times New Roman" w:hAnsi="Helvetica" w:cs="Helvetica"/>
+          <w:color w:val="666666"/>
+          <w:sz w:val="23"/>
+          <w:szCs w:val="23"/>
+          <w:lang w:eastAsia="es-CO"/>
+        </w:rPr>
+        <w:t>sessionStorage</w:t>
+      </w:r>
+      <w:proofErr w:type="spellEnd"/>
+    </w:p>
+    <w:p>
+      <w:pPr>
+        <w:shd w:val="clear" w:color="auto" w:fill="F3F3F3"/>
+        <w:spacing w:after="150" w:line="240" w:lineRule="auto"/>
+        <w:rPr>
+          <w:rFonts w:ascii="Helvetica" w:eastAsia="Times New Roman" w:hAnsi="Helvetica" w:cs="Helvetica"/>
+          <w:color w:val="666666"/>
+          <w:sz w:val="23"/>
+          <w:szCs w:val="23"/>
+          <w:lang w:eastAsia="es-CO"/>
+        </w:rPr>
+      </w:pPr>
+      <w:proofErr w:type="spellStart"/>
+      <w:r>
+        <w:rPr>
+          <w:rFonts w:ascii="Helvetica" w:eastAsia="Times New Roman" w:hAnsi="Helvetica" w:cs="Helvetica"/>
+          <w:color w:val="666666"/>
+          <w:sz w:val="23"/>
+          <w:szCs w:val="23"/>
+          <w:highlight w:val="green"/>
+          <w:lang w:eastAsia="es-CO"/>
+        </w:rPr>
+        <w:t>localStorage</w:t>
+      </w:r>
+      <w:proofErr w:type="spellEnd"/>
+    </w:p>
+    <w:p>
+      <w:pPr>
+        <w:shd w:val="clear" w:color="auto" w:fill="F3F3F3"/>
+        <w:spacing w:after="150" w:line="240" w:lineRule="auto"/>
+        <w:rPr>
+          <w:rFonts w:ascii="Helvetica" w:eastAsia="Times New Roman" w:hAnsi="Helvetica" w:cs="Helvetica"/>
+          <w:color w:val="666666"/>
+          <w:sz w:val="23"/>
+          <w:szCs w:val="23"/>
+          <w:lang w:eastAsia="es-CO"/>
+        </w:rPr>
+      </w:pPr>
+      <w:proofErr w:type="spellStart"/>
+      <w:r>
+        <w:rPr>
+          <w:rFonts w:ascii="Helvetica" w:eastAsia="Times New Roman" w:hAnsi="Helvetica" w:cs="Helvetica"/>
+          <w:color w:val="666666"/>
+          <w:sz w:val="23"/>
+          <w:szCs w:val="23"/>
+          <w:lang w:eastAsia="es-CO"/>
+        </w:rPr>
+        <w:t>browserStorage</w:t>
+      </w:r>
+      <w:proofErr w:type="spellEnd"/>
+    </w:p>
+    <w:p>
+      <w:pPr>
+        <w:tabs>
+          <w:tab w:val="left" w:pos="1230"/>
+        </w:tabs>
+        <w:rPr>
+          <w:sz w:val="16"/>
+          <w:szCs w:val="16"/>
+        </w:rPr>
+      </w:pPr>
+    </w:p>
+    <w:p>
+      <w:pPr>
+        <w:pStyle w:val="NormalWeb"/>
+        <w:shd w:val="clear" w:color="auto" w:fill="FFFFFF"/>
+        <w:spacing w:before="0" w:beforeAutospacing="0" w:after="150" w:afterAutospacing="0"/>
+        <w:rPr>
+          <w:rFonts w:ascii="Helvetica" w:hAnsi="Helvetica" w:cs="Helvetica"/>
+          <w:color w:val="29303B"/>
+          <w:sz w:val="23"/>
+          <w:szCs w:val="23"/>
+        </w:rPr>
+      </w:pPr>
+      <w:r>
+        <w:rPr>
+          <w:rFonts w:ascii="Helvetica" w:hAnsi="Helvetica" w:cs="Helvetica"/>
+          <w:color w:val="29303B"/>
+          <w:sz w:val="23"/>
+          <w:szCs w:val="23"/>
+        </w:rPr>
+        <w:t xml:space="preserve">¡Suerte </w:t>
+      </w:r>
+      <w:r>
+        <w:rPr>
+          <w:rFonts w:ascii="Segoe UI Emoji" w:hAnsi="Segoe UI Emoji" w:cs="Segoe UI Emoji"/>
+          <w:color w:val="29303B"/>
+          <w:sz w:val="23"/>
+          <w:szCs w:val="23"/>
+        </w:rPr>
+        <w:t>🍀</w:t>
+      </w:r>
+      <w:r>
+        <w:rPr>
+          <w:rFonts w:ascii="Helvetica" w:hAnsi="Helvetica" w:cs="Helvetica"/>
+          <w:color w:val="29303B"/>
+          <w:sz w:val="23"/>
+          <w:szCs w:val="23"/>
+        </w:rPr>
+        <w:t>!</w:t>
+      </w:r>
+    </w:p>
+    <w:p>
+      <w:pPr>
+        <w:pStyle w:val="Ttulo2"/>
+        <w:shd w:val="clear" w:color="auto" w:fill="FFFFFF"/>
+        <w:spacing w:before="0" w:beforeAutospacing="0" w:after="0" w:afterAutospacing="0"/>
+        <w:rPr>
+          <w:rFonts w:ascii="Arial" w:hAnsi="Arial" w:cs="Arial"/>
+          <w:color w:val="32ACE8"/>
+          <w:sz w:val="41"/>
+          <w:szCs w:val="41"/>
+        </w:rPr>
+      </w:pPr>
+      <w:r>
+        <w:rPr>
+          <w:rFonts w:ascii="Arial" w:hAnsi="Arial" w:cs="Arial"/>
+          <w:color w:val="32ACE8"/>
+          <w:sz w:val="41"/>
+          <w:szCs w:val="41"/>
+        </w:rPr>
+        <w:t xml:space="preserve">Repaso de los conceptos centrales </w:t>
+      </w:r>
+      <w:r>
+        <w:rPr>
+          <w:rFonts w:ascii="Segoe UI Emoji" w:hAnsi="Segoe UI Emoji" w:cs="Segoe UI Emoji"/>
+          <w:color w:val="32ACE8"/>
+          <w:sz w:val="41"/>
+          <w:szCs w:val="41"/>
+        </w:rPr>
+        <w:t>📍</w:t>
+      </w:r>
+    </w:p>
+    <w:p>
+      <w:pPr>
+        <w:pStyle w:val="currentstatus"/>
+        <w:shd w:val="clear" w:color="auto" w:fill="FFFFFF"/>
+        <w:spacing w:before="0" w:beforeAutospacing="0" w:after="150" w:afterAutospacing="0"/>
+        <w:rPr>
+          <w:rFonts w:ascii="Helvetica" w:hAnsi="Helvetica" w:cs="Helvetica"/>
+          <w:color w:val="666666"/>
+          <w:sz w:val="18"/>
+          <w:szCs w:val="18"/>
+        </w:rPr>
+      </w:pPr>
+      <w:r>
+        <w:rPr>
+          <w:rFonts w:ascii="Helvetica" w:hAnsi="Helvetica" w:cs="Helvetica"/>
+          <w:color w:val="666666"/>
+          <w:sz w:val="18"/>
+          <w:szCs w:val="18"/>
+        </w:rPr>
+        <w:t>Pregunta 1 de 5</w:t>
+      </w:r>
+    </w:p>
+    <w:p>
+      <w:pPr>
+        <w:pStyle w:val="NormalWeb"/>
+        <w:shd w:val="clear" w:color="auto" w:fill="FFFFFF"/>
+        <w:spacing w:before="0" w:beforeAutospacing="0" w:after="150" w:afterAutospacing="0"/>
+        <w:rPr>
+          <w:rFonts w:ascii="Helvetica" w:hAnsi="Helvetica" w:cs="Helvetica"/>
+          <w:color w:val="666666"/>
+          <w:sz w:val="23"/>
+          <w:szCs w:val="23"/>
+        </w:rPr>
+      </w:pPr>
+      <w:proofErr w:type="gramStart"/>
+      <w:r>
+        <w:rPr>
+          <w:rFonts w:ascii="Helvetica" w:hAnsi="Helvetica" w:cs="Helvetica"/>
+          <w:color w:val="666666"/>
+          <w:sz w:val="23"/>
+          <w:szCs w:val="23"/>
+        </w:rPr>
+        <w:t xml:space="preserve">El flujo de datos normal dentro de una aplicación de </w:t>
+      </w:r>
+      <w:proofErr w:type="spellStart"/>
+      <w:r>
+        <w:rPr>
+          <w:rFonts w:ascii="Helvetica" w:hAnsi="Helvetica" w:cs="Helvetica"/>
+          <w:color w:val="666666"/>
+          <w:sz w:val="23"/>
+          <w:szCs w:val="23"/>
+        </w:rPr>
+        <w:t>React</w:t>
+      </w:r>
+      <w:proofErr w:type="spellEnd"/>
+      <w:r>
+        <w:rPr>
+          <w:rFonts w:ascii="Helvetica" w:hAnsi="Helvetica" w:cs="Helvetica"/>
+          <w:color w:val="666666"/>
+          <w:sz w:val="23"/>
+          <w:szCs w:val="23"/>
+        </w:rPr>
+        <w:t xml:space="preserve"> se da?</w:t>
+      </w:r>
+      <w:proofErr w:type="gramEnd"/>
+    </w:p>
+    <w:p>
+      <w:pPr>
+        <w:shd w:val="clear" w:color="auto" w:fill="F3F3F3"/>
+        <w:rPr>
+          <w:rFonts w:ascii="Helvetica" w:hAnsi="Helvetica" w:cs="Helvetica"/>
+          <w:color w:val="666666"/>
+          <w:sz w:val="23"/>
+          <w:szCs w:val="23"/>
+        </w:rPr>
+      </w:pPr>
+      <w:r>
+        <w:rPr>
+          <w:rFonts w:ascii="Helvetica" w:hAnsi="Helvetica" w:cs="Helvetica"/>
+          <w:color w:val="666666"/>
+          <w:sz w:val="23"/>
+          <w:szCs w:val="23"/>
+        </w:rPr>
+        <w:t>horizontalmente</w:t>
+      </w:r>
+    </w:p>
+    <w:p>
+      <w:pPr>
+        <w:shd w:val="clear" w:color="auto" w:fill="F3F3F3"/>
+        <w:rPr>
+          <w:rFonts w:ascii="Helvetica" w:hAnsi="Helvetica" w:cs="Helvetica"/>
+          <w:color w:val="666666"/>
+          <w:sz w:val="23"/>
+          <w:szCs w:val="23"/>
+        </w:rPr>
+      </w:pPr>
+      <w:r>
+        <w:rPr>
+          <w:rFonts w:ascii="Helvetica" w:hAnsi="Helvetica" w:cs="Helvetica"/>
+          <w:color w:val="666666"/>
+          <w:sz w:val="23"/>
+          <w:szCs w:val="23"/>
+          <w:highlight w:val="green"/>
+        </w:rPr>
+        <w:t>de arriba hacia abajo</w:t>
+      </w:r>
+    </w:p>
+    <w:p>
+      <w:pPr>
+        <w:shd w:val="clear" w:color="auto" w:fill="F3F3F3"/>
+        <w:rPr>
+          <w:rFonts w:ascii="Helvetica" w:hAnsi="Helvetica" w:cs="Helvetica"/>
+          <w:color w:val="666666"/>
+          <w:sz w:val="23"/>
+          <w:szCs w:val="23"/>
+        </w:rPr>
+      </w:pPr>
+      <w:r>
+        <w:rPr>
+          <w:rFonts w:ascii="Helvetica" w:hAnsi="Helvetica" w:cs="Helvetica"/>
+          <w:color w:val="666666"/>
+          <w:sz w:val="23"/>
+          <w:szCs w:val="23"/>
+        </w:rPr>
+        <w:t>de abajo hacia arriba</w:t>
+      </w:r>
+    </w:p>
+    <w:p>
+      <w:pPr>
+        <w:shd w:val="clear" w:color="auto" w:fill="F3F3F3"/>
+        <w:rPr>
+          <w:rFonts w:ascii="Helvetica" w:hAnsi="Helvetica" w:cs="Helvetica"/>
+          <w:color w:val="666666"/>
+          <w:sz w:val="23"/>
+          <w:szCs w:val="23"/>
+        </w:rPr>
+      </w:pPr>
+      <w:r>
+        <w:rPr>
+          <w:rFonts w:ascii="Helvetica" w:hAnsi="Helvetica" w:cs="Helvetica"/>
+          <w:color w:val="666666"/>
+          <w:sz w:val="23"/>
+          <w:szCs w:val="23"/>
+        </w:rPr>
+        <w:t>de componente hermano a componente hermano</w:t>
+      </w:r>
+    </w:p>
+    <w:p>
+      <w:pPr>
+        <w:shd w:val="clear" w:color="auto" w:fill="FFFFFF"/>
+        <w:spacing w:after="150" w:line="240" w:lineRule="auto"/>
+        <w:rPr>
+          <w:rFonts w:ascii="Helvetica" w:eastAsia="Times New Roman" w:hAnsi="Helvetica" w:cs="Helvetica"/>
+          <w:color w:val="666666"/>
+          <w:sz w:val="18"/>
+          <w:szCs w:val="18"/>
+          <w:lang w:eastAsia="es-CO"/>
+        </w:rPr>
+      </w:pPr>
+      <w:r>
+        <w:rPr>
+          <w:rFonts w:ascii="Helvetica" w:eastAsia="Times New Roman" w:hAnsi="Helvetica" w:cs="Helvetica"/>
+          <w:color w:val="666666"/>
+          <w:sz w:val="18"/>
+          <w:szCs w:val="18"/>
+          <w:lang w:eastAsia="es-CO"/>
+        </w:rPr>
+        <w:t>Pregunta 2 de 5</w:t>
+      </w:r>
+    </w:p>
+    <w:p>
+      <w:pPr>
+        <w:shd w:val="clear" w:color="auto" w:fill="FFFFFF"/>
+        <w:spacing w:after="150" w:line="240" w:lineRule="auto"/>
+        <w:rPr>
+          <w:rFonts w:ascii="Helvetica" w:eastAsia="Times New Roman" w:hAnsi="Helvetica" w:cs="Helvetica"/>
+          <w:color w:val="666666"/>
+          <w:sz w:val="23"/>
+          <w:szCs w:val="23"/>
+          <w:lang w:eastAsia="es-CO"/>
+        </w:rPr>
+      </w:pPr>
+      <w:r>
+        <w:rPr>
+          <w:rFonts w:ascii="Helvetica" w:eastAsia="Times New Roman" w:hAnsi="Helvetica" w:cs="Helvetica"/>
+          <w:color w:val="666666"/>
+          <w:sz w:val="23"/>
+          <w:szCs w:val="23"/>
+          <w:lang w:eastAsia="es-CO"/>
+        </w:rPr>
+        <w:t>Si tuviéramos la necesidad de pasar información del estado de un componente padre a un componente hijo, lo haríamos a través de:</w:t>
+      </w:r>
+    </w:p>
+    <w:p>
+      <w:pPr>
+        <w:shd w:val="clear" w:color="auto" w:fill="F3F3F3"/>
+        <w:spacing w:after="150" w:line="240" w:lineRule="auto"/>
+        <w:rPr>
+          <w:rFonts w:ascii="Helvetica" w:eastAsia="Times New Roman" w:hAnsi="Helvetica" w:cs="Helvetica"/>
+          <w:color w:val="666666"/>
+          <w:sz w:val="23"/>
+          <w:szCs w:val="23"/>
+          <w:lang w:eastAsia="es-CO"/>
+        </w:rPr>
+      </w:pPr>
+      <w:r>
+        <w:rPr>
+          <w:rFonts w:ascii="Helvetica" w:eastAsia="Times New Roman" w:hAnsi="Helvetica" w:cs="Helvetica"/>
+          <w:color w:val="666666"/>
+          <w:sz w:val="23"/>
+          <w:szCs w:val="23"/>
+          <w:lang w:eastAsia="es-CO"/>
+        </w:rPr>
+        <w:t xml:space="preserve">los </w:t>
+      </w:r>
+      <w:proofErr w:type="spellStart"/>
+      <w:r>
+        <w:rPr>
+          <w:rFonts w:ascii="Helvetica" w:eastAsia="Times New Roman" w:hAnsi="Helvetica" w:cs="Helvetica"/>
+          <w:color w:val="666666"/>
+          <w:sz w:val="23"/>
+          <w:szCs w:val="23"/>
+          <w:lang w:eastAsia="es-CO"/>
+        </w:rPr>
+        <w:t>event</w:t>
+      </w:r>
+      <w:proofErr w:type="spellEnd"/>
+      <w:r>
+        <w:rPr>
+          <w:rFonts w:ascii="Helvetica" w:eastAsia="Times New Roman" w:hAnsi="Helvetica" w:cs="Helvetica"/>
+          <w:color w:val="666666"/>
+          <w:sz w:val="23"/>
+          <w:szCs w:val="23"/>
+          <w:lang w:eastAsia="es-CO"/>
+        </w:rPr>
+        <w:t xml:space="preserve"> </w:t>
+      </w:r>
+      <w:proofErr w:type="spellStart"/>
+      <w:r>
+        <w:rPr>
+          <w:rFonts w:ascii="Helvetica" w:eastAsia="Times New Roman" w:hAnsi="Helvetica" w:cs="Helvetica"/>
+          <w:color w:val="666666"/>
+          <w:sz w:val="23"/>
+          <w:szCs w:val="23"/>
+          <w:lang w:eastAsia="es-CO"/>
+        </w:rPr>
+        <w:t>handlers</w:t>
+      </w:r>
+      <w:proofErr w:type="spellEnd"/>
+    </w:p>
+    <w:p>
+      <w:pPr>
+        <w:shd w:val="clear" w:color="auto" w:fill="F3F3F3"/>
+        <w:spacing w:after="150" w:line="240" w:lineRule="auto"/>
+        <w:rPr>
+          <w:rFonts w:ascii="Helvetica" w:eastAsia="Times New Roman" w:hAnsi="Helvetica" w:cs="Helvetica"/>
+          <w:color w:val="666666"/>
+          <w:sz w:val="23"/>
+          <w:szCs w:val="23"/>
+          <w:lang w:eastAsia="es-CO"/>
+        </w:rPr>
+      </w:pPr>
+      <w:r>
+        <w:rPr>
+          <w:rFonts w:ascii="Helvetica" w:eastAsia="Times New Roman" w:hAnsi="Helvetica" w:cs="Helvetica"/>
+          <w:color w:val="666666"/>
+          <w:sz w:val="23"/>
+          <w:szCs w:val="23"/>
+          <w:lang w:eastAsia="es-CO"/>
+        </w:rPr>
+        <w:t xml:space="preserve">el </w:t>
+      </w:r>
+      <w:proofErr w:type="spellStart"/>
+      <w:r>
+        <w:rPr>
+          <w:rFonts w:ascii="Helvetica" w:eastAsia="Times New Roman" w:hAnsi="Helvetica" w:cs="Helvetica"/>
+          <w:color w:val="666666"/>
+          <w:sz w:val="23"/>
+          <w:szCs w:val="23"/>
+          <w:lang w:eastAsia="es-CO"/>
+        </w:rPr>
+        <w:t>state</w:t>
+      </w:r>
+      <w:proofErr w:type="spellEnd"/>
+    </w:p>
+    <w:p>
+      <w:pPr>
+        <w:shd w:val="clear" w:color="auto" w:fill="F3F3F3"/>
+        <w:spacing w:after="150" w:line="240" w:lineRule="auto"/>
+        <w:rPr>
+          <w:rFonts w:ascii="Helvetica" w:eastAsia="Times New Roman" w:hAnsi="Helvetica" w:cs="Helvetica"/>
+          <w:color w:val="666666"/>
+          <w:sz w:val="23"/>
+          <w:szCs w:val="23"/>
+          <w:lang w:eastAsia="es-CO"/>
+        </w:rPr>
+      </w:pPr>
+      <w:r>
+        <w:rPr>
+          <w:rFonts w:ascii="Helvetica" w:eastAsia="Times New Roman" w:hAnsi="Helvetica" w:cs="Helvetica"/>
+          <w:color w:val="666666"/>
+          <w:sz w:val="23"/>
+          <w:szCs w:val="23"/>
+          <w:highlight w:val="green"/>
+          <w:lang w:eastAsia="es-CO"/>
+        </w:rPr>
+        <w:t xml:space="preserve">las </w:t>
+      </w:r>
+      <w:proofErr w:type="spellStart"/>
+      <w:r>
+        <w:rPr>
+          <w:rFonts w:ascii="Helvetica" w:eastAsia="Times New Roman" w:hAnsi="Helvetica" w:cs="Helvetica"/>
+          <w:color w:val="666666"/>
+          <w:sz w:val="23"/>
+          <w:szCs w:val="23"/>
+          <w:highlight w:val="green"/>
+          <w:lang w:eastAsia="es-CO"/>
+        </w:rPr>
+        <w:t>props</w:t>
+      </w:r>
+      <w:proofErr w:type="spellEnd"/>
+    </w:p>
+    <w:p>
+      <w:pPr>
+        <w:shd w:val="clear" w:color="auto" w:fill="F3F3F3"/>
+        <w:spacing w:after="150" w:line="240" w:lineRule="auto"/>
+        <w:rPr>
+          <w:rFonts w:ascii="Helvetica" w:eastAsia="Times New Roman" w:hAnsi="Helvetica" w:cs="Helvetica"/>
+          <w:color w:val="666666"/>
+          <w:sz w:val="23"/>
+          <w:szCs w:val="23"/>
+          <w:lang w:eastAsia="es-CO"/>
+        </w:rPr>
+      </w:pPr>
+      <w:proofErr w:type="spellStart"/>
+      <w:r>
+        <w:rPr>
+          <w:rFonts w:ascii="Helvetica" w:eastAsia="Times New Roman" w:hAnsi="Helvetica" w:cs="Helvetica"/>
+          <w:color w:val="666666"/>
+          <w:sz w:val="23"/>
+          <w:szCs w:val="23"/>
+          <w:lang w:eastAsia="es-CO"/>
+        </w:rPr>
+        <w:t>localStorage</w:t>
+      </w:r>
+      <w:proofErr w:type="spellEnd"/>
+    </w:p>
+    <w:p>
+      <w:pPr>
+        <w:shd w:val="clear" w:color="auto" w:fill="FFFFFF"/>
+        <w:spacing w:after="150" w:line="240" w:lineRule="auto"/>
+        <w:rPr>
+          <w:rFonts w:ascii="Helvetica" w:eastAsia="Times New Roman" w:hAnsi="Helvetica" w:cs="Helvetica"/>
+          <w:color w:val="666666"/>
+          <w:sz w:val="18"/>
+          <w:szCs w:val="18"/>
+          <w:lang w:eastAsia="es-CO"/>
+        </w:rPr>
+      </w:pPr>
+      <w:r>
+        <w:rPr>
+          <w:rFonts w:ascii="Helvetica" w:eastAsia="Times New Roman" w:hAnsi="Helvetica" w:cs="Helvetica"/>
+          <w:color w:val="666666"/>
+          <w:sz w:val="18"/>
+          <w:szCs w:val="18"/>
+          <w:lang w:eastAsia="es-CO"/>
+        </w:rPr>
+        <w:t>Pregunta 3 de 5</w:t>
+      </w:r>
+    </w:p>
+    <w:p>
+      <w:pPr>
+        <w:shd w:val="clear" w:color="auto" w:fill="FFFFFF"/>
+        <w:spacing w:after="150" w:line="240" w:lineRule="auto"/>
+        <w:rPr>
+          <w:rFonts w:ascii="Helvetica" w:eastAsia="Times New Roman" w:hAnsi="Helvetica" w:cs="Helvetica"/>
+          <w:color w:val="666666"/>
+          <w:sz w:val="23"/>
+          <w:szCs w:val="23"/>
+          <w:lang w:eastAsia="es-CO"/>
+        </w:rPr>
+      </w:pPr>
+      <w:r>
+        <w:rPr>
+          <w:rFonts w:ascii="Helvetica" w:eastAsia="Times New Roman" w:hAnsi="Helvetica" w:cs="Helvetica"/>
+          <w:color w:val="666666"/>
+          <w:sz w:val="23"/>
+          <w:szCs w:val="23"/>
+          <w:lang w:eastAsia="es-CO"/>
+        </w:rPr>
+        <w:t>¿Cuál de estos </w:t>
+      </w:r>
+      <w:r>
+        <w:rPr>
+          <w:rFonts w:ascii="Helvetica" w:eastAsia="Times New Roman" w:hAnsi="Helvetica" w:cs="Helvetica"/>
+          <w:b/>
+          <w:bCs/>
+          <w:color w:val="666666"/>
+          <w:sz w:val="23"/>
+          <w:szCs w:val="23"/>
+          <w:lang w:eastAsia="es-CO"/>
+        </w:rPr>
+        <w:t>NO es</w:t>
+      </w:r>
+      <w:r>
+        <w:rPr>
+          <w:rFonts w:ascii="Helvetica" w:eastAsia="Times New Roman" w:hAnsi="Helvetica" w:cs="Helvetica"/>
+          <w:color w:val="666666"/>
+          <w:sz w:val="23"/>
+          <w:szCs w:val="23"/>
+          <w:lang w:eastAsia="es-CO"/>
+        </w:rPr>
+        <w:t xml:space="preserve"> uno de los tres principios básicos de trabajo con </w:t>
+      </w:r>
+      <w:proofErr w:type="spellStart"/>
+      <w:r>
+        <w:rPr>
+          <w:rFonts w:ascii="Helvetica" w:eastAsia="Times New Roman" w:hAnsi="Helvetica" w:cs="Helvetica"/>
+          <w:color w:val="666666"/>
+          <w:sz w:val="23"/>
+          <w:szCs w:val="23"/>
+          <w:lang w:eastAsia="es-CO"/>
+        </w:rPr>
+        <w:t>Redux</w:t>
+      </w:r>
+      <w:proofErr w:type="spellEnd"/>
+      <w:r>
+        <w:rPr>
+          <w:rFonts w:ascii="Helvetica" w:eastAsia="Times New Roman" w:hAnsi="Helvetica" w:cs="Helvetica"/>
+          <w:color w:val="666666"/>
+          <w:sz w:val="23"/>
+          <w:szCs w:val="23"/>
+          <w:lang w:eastAsia="es-CO"/>
+        </w:rPr>
+        <w:t>?</w:t>
+      </w:r>
+    </w:p>
+    <w:p>
+      <w:pPr>
+        <w:shd w:val="clear" w:color="auto" w:fill="F3F3F3"/>
+        <w:spacing w:after="150" w:line="240" w:lineRule="auto"/>
+        <w:rPr>
+          <w:rFonts w:ascii="Helvetica" w:eastAsia="Times New Roman" w:hAnsi="Helvetica" w:cs="Helvetica"/>
+          <w:color w:val="666666"/>
+          <w:sz w:val="23"/>
+          <w:szCs w:val="23"/>
+          <w:lang w:eastAsia="es-CO"/>
+        </w:rPr>
+      </w:pPr>
+      <w:r>
+        <w:rPr>
+          <w:rFonts w:ascii="Helvetica" w:eastAsia="Times New Roman" w:hAnsi="Helvetica" w:cs="Helvetica"/>
+          <w:color w:val="666666"/>
+          <w:sz w:val="23"/>
+          <w:szCs w:val="23"/>
+          <w:lang w:eastAsia="es-CO"/>
+        </w:rPr>
+        <w:t>Existe una sola fuente de la verdad</w:t>
+      </w:r>
+    </w:p>
+    <w:p>
+      <w:pPr>
+        <w:shd w:val="clear" w:color="auto" w:fill="F3F3F3"/>
+        <w:spacing w:after="150" w:line="240" w:lineRule="auto"/>
+        <w:rPr>
+          <w:rFonts w:ascii="Helvetica" w:eastAsia="Times New Roman" w:hAnsi="Helvetica" w:cs="Helvetica"/>
+          <w:color w:val="666666"/>
+          <w:sz w:val="23"/>
+          <w:szCs w:val="23"/>
+          <w:lang w:eastAsia="es-CO"/>
+        </w:rPr>
+      </w:pPr>
+      <w:r>
+        <w:rPr>
+          <w:rFonts w:ascii="Helvetica" w:eastAsia="Times New Roman" w:hAnsi="Helvetica" w:cs="Helvetica"/>
+          <w:color w:val="666666"/>
+          <w:sz w:val="23"/>
+          <w:szCs w:val="23"/>
+          <w:highlight w:val="green"/>
+          <w:lang w:eastAsia="es-CO"/>
+        </w:rPr>
+        <w:t>El estado fluye de manera dinámica entre componentes</w:t>
+      </w:r>
+    </w:p>
+    <w:p>
+      <w:pPr>
+        <w:shd w:val="clear" w:color="auto" w:fill="F3F3F3"/>
+        <w:spacing w:after="150" w:line="240" w:lineRule="auto"/>
+        <w:rPr>
+          <w:rFonts w:ascii="Helvetica" w:eastAsia="Times New Roman" w:hAnsi="Helvetica" w:cs="Helvetica"/>
+          <w:color w:val="666666"/>
+          <w:sz w:val="23"/>
+          <w:szCs w:val="23"/>
+          <w:lang w:eastAsia="es-CO"/>
+        </w:rPr>
+      </w:pPr>
+      <w:r>
+        <w:rPr>
+          <w:rFonts w:ascii="Helvetica" w:eastAsia="Times New Roman" w:hAnsi="Helvetica" w:cs="Helvetica"/>
+          <w:color w:val="666666"/>
+          <w:sz w:val="23"/>
+          <w:szCs w:val="23"/>
+          <w:lang w:eastAsia="es-CO"/>
+        </w:rPr>
+        <w:t>El estado es de solo lectura</w:t>
+      </w:r>
+    </w:p>
+    <w:p>
+      <w:pPr>
+        <w:shd w:val="clear" w:color="auto" w:fill="F3F3F3"/>
+        <w:spacing w:after="150" w:line="240" w:lineRule="auto"/>
+        <w:rPr>
+          <w:rFonts w:ascii="Helvetica" w:eastAsia="Times New Roman" w:hAnsi="Helvetica" w:cs="Helvetica"/>
+          <w:color w:val="666666"/>
+          <w:sz w:val="23"/>
+          <w:szCs w:val="23"/>
+          <w:lang w:eastAsia="es-CO"/>
+        </w:rPr>
+      </w:pPr>
+      <w:r>
+        <w:rPr>
+          <w:rFonts w:ascii="Helvetica" w:eastAsia="Times New Roman" w:hAnsi="Helvetica" w:cs="Helvetica"/>
+          <w:color w:val="666666"/>
+          <w:sz w:val="23"/>
+          <w:szCs w:val="23"/>
+          <w:lang w:eastAsia="es-CO"/>
+        </w:rPr>
+        <w:t>Los cambios al estado se hacen mediante funciones puras</w:t>
+      </w:r>
+    </w:p>
+    <w:p>
+      <w:pPr>
+        <w:shd w:val="clear" w:color="auto" w:fill="FFFFFF"/>
+        <w:spacing w:after="150" w:line="240" w:lineRule="auto"/>
+        <w:rPr>
+          <w:sz w:val="16"/>
+          <w:szCs w:val="16"/>
+        </w:rPr>
+      </w:pPr>
+    </w:p>
+    <w:p>
+      <w:pPr>
+        <w:shd w:val="clear" w:color="auto" w:fill="FFFFFF"/>
+        <w:spacing w:after="150" w:line="240" w:lineRule="auto"/>
+        <w:rPr>
+          <w:sz w:val="16"/>
+          <w:szCs w:val="16"/>
+        </w:rPr>
+      </w:pPr>
+    </w:p>
+    <w:p>
+      <w:pPr>
+        <w:shd w:val="clear" w:color="auto" w:fill="FFFFFF"/>
+        <w:spacing w:after="150" w:line="240" w:lineRule="auto"/>
+        <w:rPr>
+          <w:sz w:val="16"/>
+          <w:szCs w:val="16"/>
+        </w:rPr>
+      </w:pPr>
+    </w:p>
+    <w:p>
+      <w:pPr>
+        <w:shd w:val="clear" w:color="auto" w:fill="FFFFFF"/>
+        <w:spacing w:after="150" w:line="240" w:lineRule="auto"/>
+        <w:rPr>
+          <w:sz w:val="16"/>
+          <w:szCs w:val="16"/>
+        </w:rPr>
+      </w:pPr>
+    </w:p>
+    <w:p>
+      <w:pPr>
+        <w:shd w:val="clear" w:color="auto" w:fill="FFFFFF"/>
+        <w:spacing w:after="150" w:line="240" w:lineRule="auto"/>
+        <w:rPr>
+          <w:rFonts w:ascii="Helvetica" w:eastAsia="Times New Roman" w:hAnsi="Helvetica" w:cs="Helvetica"/>
+          <w:color w:val="666666"/>
+          <w:sz w:val="18"/>
+          <w:szCs w:val="18"/>
+          <w:lang w:eastAsia="es-CO"/>
+        </w:rPr>
+      </w:pPr>
+      <w:r>
+        <w:rPr>
+          <w:rFonts w:ascii="Helvetica" w:eastAsia="Times New Roman" w:hAnsi="Helvetica" w:cs="Helvetica"/>
+          <w:color w:val="666666"/>
+          <w:sz w:val="18"/>
+          <w:szCs w:val="18"/>
+          <w:lang w:eastAsia="es-CO"/>
+        </w:rPr>
+        <w:lastRenderedPageBreak/>
+        <w:t>Pregunta 4 de 5</w:t>
+      </w:r>
+    </w:p>
+    <w:p>
+      <w:pPr>
+        <w:shd w:val="clear" w:color="auto" w:fill="FFFFFF"/>
+        <w:spacing w:after="150" w:line="240" w:lineRule="auto"/>
+        <w:rPr>
+          <w:rFonts w:ascii="Helvetica" w:eastAsia="Times New Roman" w:hAnsi="Helvetica" w:cs="Helvetica"/>
+          <w:color w:val="666666"/>
+          <w:sz w:val="23"/>
+          <w:szCs w:val="23"/>
+          <w:lang w:eastAsia="es-CO"/>
+        </w:rPr>
+      </w:pPr>
+      <w:r>
+        <w:rPr>
+          <w:rFonts w:ascii="Helvetica" w:eastAsia="Times New Roman" w:hAnsi="Helvetica" w:cs="Helvetica"/>
+          <w:color w:val="666666"/>
+          <w:sz w:val="23"/>
+          <w:szCs w:val="23"/>
+          <w:lang w:eastAsia="es-CO"/>
+        </w:rPr>
+        <w:t xml:space="preserve">Dentro de </w:t>
+      </w:r>
+      <w:proofErr w:type="spellStart"/>
+      <w:r>
+        <w:rPr>
+          <w:rFonts w:ascii="Helvetica" w:eastAsia="Times New Roman" w:hAnsi="Helvetica" w:cs="Helvetica"/>
+          <w:color w:val="666666"/>
+          <w:sz w:val="23"/>
+          <w:szCs w:val="23"/>
+          <w:lang w:eastAsia="es-CO"/>
+        </w:rPr>
+        <w:t>Redux</w:t>
+      </w:r>
+      <w:proofErr w:type="spellEnd"/>
+      <w:r>
+        <w:rPr>
+          <w:rFonts w:ascii="Helvetica" w:eastAsia="Times New Roman" w:hAnsi="Helvetica" w:cs="Helvetica"/>
+          <w:color w:val="666666"/>
+          <w:sz w:val="23"/>
+          <w:szCs w:val="23"/>
+          <w:lang w:eastAsia="es-CO"/>
+        </w:rPr>
+        <w:t xml:space="preserve"> ¿Qué es el store?</w:t>
+      </w:r>
+    </w:p>
+    <w:p>
+      <w:pPr>
+        <w:shd w:val="clear" w:color="auto" w:fill="F3F3F3"/>
+        <w:spacing w:after="150" w:line="240" w:lineRule="auto"/>
+        <w:rPr>
+          <w:rFonts w:ascii="Helvetica" w:eastAsia="Times New Roman" w:hAnsi="Helvetica" w:cs="Helvetica"/>
+          <w:color w:val="666666"/>
+          <w:sz w:val="23"/>
+          <w:szCs w:val="23"/>
+          <w:lang w:eastAsia="es-CO"/>
+        </w:rPr>
+      </w:pPr>
+      <w:r>
+        <w:rPr>
+          <w:rFonts w:ascii="Helvetica" w:eastAsia="Times New Roman" w:hAnsi="Helvetica" w:cs="Helvetica"/>
+          <w:color w:val="666666"/>
+          <w:sz w:val="23"/>
+          <w:szCs w:val="23"/>
+          <w:lang w:eastAsia="es-CO"/>
+        </w:rPr>
+        <w:t xml:space="preserve">un array de objetos tipo </w:t>
+      </w:r>
+      <w:proofErr w:type="spellStart"/>
+      <w:r>
+        <w:rPr>
+          <w:rFonts w:ascii="Helvetica" w:eastAsia="Times New Roman" w:hAnsi="Helvetica" w:cs="Helvetica"/>
+          <w:color w:val="666666"/>
+          <w:sz w:val="23"/>
+          <w:szCs w:val="23"/>
+          <w:lang w:eastAsia="es-CO"/>
+        </w:rPr>
+        <w:t>state</w:t>
+      </w:r>
+      <w:proofErr w:type="spellEnd"/>
+    </w:p>
+    <w:p>
+      <w:pPr>
+        <w:shd w:val="clear" w:color="auto" w:fill="F3F3F3"/>
+        <w:spacing w:after="150" w:line="240" w:lineRule="auto"/>
+        <w:rPr>
+          <w:rFonts w:ascii="Helvetica" w:eastAsia="Times New Roman" w:hAnsi="Helvetica" w:cs="Helvetica"/>
+          <w:color w:val="666666"/>
+          <w:sz w:val="23"/>
+          <w:szCs w:val="23"/>
+          <w:lang w:eastAsia="es-CO"/>
+        </w:rPr>
+      </w:pPr>
+      <w:r>
+        <w:rPr>
+          <w:rFonts w:ascii="Helvetica" w:eastAsia="Times New Roman" w:hAnsi="Helvetica" w:cs="Helvetica"/>
+          <w:color w:val="666666"/>
+          <w:sz w:val="23"/>
+          <w:szCs w:val="23"/>
+          <w:highlight w:val="green"/>
+          <w:lang w:eastAsia="es-CO"/>
+        </w:rPr>
+        <w:t xml:space="preserve">donde se almacena todo el </w:t>
+      </w:r>
+      <w:proofErr w:type="spellStart"/>
+      <w:r>
+        <w:rPr>
+          <w:rFonts w:ascii="Helvetica" w:eastAsia="Times New Roman" w:hAnsi="Helvetica" w:cs="Helvetica"/>
+          <w:color w:val="666666"/>
+          <w:sz w:val="23"/>
+          <w:szCs w:val="23"/>
+          <w:highlight w:val="green"/>
+          <w:lang w:eastAsia="es-CO"/>
+        </w:rPr>
+        <w:t>state</w:t>
+      </w:r>
+      <w:proofErr w:type="spellEnd"/>
+      <w:r>
+        <w:rPr>
+          <w:rFonts w:ascii="Helvetica" w:eastAsia="Times New Roman" w:hAnsi="Helvetica" w:cs="Helvetica"/>
+          <w:color w:val="666666"/>
+          <w:sz w:val="23"/>
+          <w:szCs w:val="23"/>
+          <w:highlight w:val="green"/>
+          <w:lang w:eastAsia="es-CO"/>
+        </w:rPr>
+        <w:t xml:space="preserve"> de la aplicación</w:t>
+      </w:r>
+    </w:p>
+    <w:p>
+      <w:pPr>
+        <w:shd w:val="clear" w:color="auto" w:fill="F3F3F3"/>
+        <w:spacing w:after="150" w:line="240" w:lineRule="auto"/>
+        <w:rPr>
+          <w:rFonts w:ascii="Helvetica" w:eastAsia="Times New Roman" w:hAnsi="Helvetica" w:cs="Helvetica"/>
+          <w:color w:val="666666"/>
+          <w:sz w:val="23"/>
+          <w:szCs w:val="23"/>
+          <w:lang w:eastAsia="es-CO"/>
+        </w:rPr>
+      </w:pPr>
+      <w:r>
+        <w:rPr>
+          <w:rFonts w:ascii="Helvetica" w:eastAsia="Times New Roman" w:hAnsi="Helvetica" w:cs="Helvetica"/>
+          <w:color w:val="666666"/>
+          <w:sz w:val="23"/>
+          <w:szCs w:val="23"/>
+          <w:lang w:eastAsia="es-CO"/>
+        </w:rPr>
+        <w:t>una función pura</w:t>
+      </w:r>
+    </w:p>
+    <w:p>
+      <w:pPr>
+        <w:shd w:val="clear" w:color="auto" w:fill="FFFFFF"/>
+        <w:spacing w:after="150" w:line="240" w:lineRule="auto"/>
+        <w:rPr>
+          <w:rFonts w:ascii="Helvetica" w:eastAsia="Times New Roman" w:hAnsi="Helvetica" w:cs="Helvetica"/>
+          <w:color w:val="666666"/>
+          <w:sz w:val="23"/>
+          <w:szCs w:val="23"/>
+          <w:lang w:eastAsia="es-CO"/>
+        </w:rPr>
+      </w:pPr>
+      <w:r>
+        <w:rPr>
+          <w:rFonts w:ascii="Helvetica" w:eastAsia="Times New Roman" w:hAnsi="Helvetica" w:cs="Helvetica"/>
+          <w:color w:val="666666"/>
+          <w:sz w:val="23"/>
+          <w:szCs w:val="23"/>
+          <w:lang w:eastAsia="es-CO"/>
+        </w:rPr>
+        <w:t xml:space="preserve">¿Qué son los </w:t>
+      </w:r>
+      <w:proofErr w:type="spellStart"/>
+      <w:r>
+        <w:rPr>
+          <w:rFonts w:ascii="Helvetica" w:eastAsia="Times New Roman" w:hAnsi="Helvetica" w:cs="Helvetica"/>
+          <w:color w:val="666666"/>
+          <w:sz w:val="23"/>
+          <w:szCs w:val="23"/>
+          <w:lang w:eastAsia="es-CO"/>
+        </w:rPr>
+        <w:t>actions</w:t>
+      </w:r>
+      <w:proofErr w:type="spellEnd"/>
+      <w:r>
+        <w:rPr>
+          <w:rFonts w:ascii="Helvetica" w:eastAsia="Times New Roman" w:hAnsi="Helvetica" w:cs="Helvetica"/>
+          <w:color w:val="666666"/>
+          <w:sz w:val="23"/>
+          <w:szCs w:val="23"/>
+          <w:lang w:eastAsia="es-CO"/>
+        </w:rPr>
+        <w:t>?</w:t>
+      </w:r>
+    </w:p>
+    <w:p>
+      <w:pPr>
+        <w:shd w:val="clear" w:color="auto" w:fill="F3F3F3"/>
+        <w:spacing w:after="150" w:line="240" w:lineRule="auto"/>
+        <w:rPr>
+          <w:rFonts w:ascii="Helvetica" w:eastAsia="Times New Roman" w:hAnsi="Helvetica" w:cs="Helvetica"/>
+          <w:color w:val="666666"/>
+          <w:sz w:val="23"/>
+          <w:szCs w:val="23"/>
+          <w:lang w:eastAsia="es-CO"/>
+        </w:rPr>
+      </w:pPr>
+      <w:r>
+        <w:rPr>
+          <w:rFonts w:ascii="Helvetica" w:eastAsia="Times New Roman" w:hAnsi="Helvetica" w:cs="Helvetica"/>
+          <w:color w:val="666666"/>
+          <w:sz w:val="23"/>
+          <w:szCs w:val="23"/>
+          <w:lang w:eastAsia="es-CO"/>
+        </w:rPr>
+        <w:t xml:space="preserve">Quienes </w:t>
+      </w:r>
+      <w:proofErr w:type="spellStart"/>
+      <w:r>
+        <w:rPr>
+          <w:rFonts w:ascii="Helvetica" w:eastAsia="Times New Roman" w:hAnsi="Helvetica" w:cs="Helvetica"/>
+          <w:color w:val="666666"/>
+          <w:sz w:val="23"/>
+          <w:szCs w:val="23"/>
+          <w:lang w:eastAsia="es-CO"/>
+        </w:rPr>
+        <w:t>dispatchan</w:t>
+      </w:r>
+      <w:proofErr w:type="spellEnd"/>
+      <w:r>
+        <w:rPr>
+          <w:rFonts w:ascii="Helvetica" w:eastAsia="Times New Roman" w:hAnsi="Helvetica" w:cs="Helvetica"/>
+          <w:color w:val="666666"/>
+          <w:sz w:val="23"/>
+          <w:szCs w:val="23"/>
+          <w:lang w:eastAsia="es-CO"/>
+        </w:rPr>
+        <w:t xml:space="preserve"> el </w:t>
+      </w:r>
+      <w:proofErr w:type="spellStart"/>
+      <w:r>
+        <w:rPr>
+          <w:rFonts w:ascii="Helvetica" w:eastAsia="Times New Roman" w:hAnsi="Helvetica" w:cs="Helvetica"/>
+          <w:color w:val="666666"/>
+          <w:sz w:val="23"/>
+          <w:szCs w:val="23"/>
+          <w:lang w:eastAsia="es-CO"/>
+        </w:rPr>
+        <w:t>state</w:t>
+      </w:r>
+      <w:proofErr w:type="spellEnd"/>
+      <w:r>
+        <w:rPr>
+          <w:rFonts w:ascii="Helvetica" w:eastAsia="Times New Roman" w:hAnsi="Helvetica" w:cs="Helvetica"/>
+          <w:color w:val="666666"/>
+          <w:sz w:val="23"/>
+          <w:szCs w:val="23"/>
+          <w:lang w:eastAsia="es-CO"/>
+        </w:rPr>
+        <w:t xml:space="preserve"> al resto de componentes</w:t>
+      </w:r>
+    </w:p>
+    <w:p>
+      <w:pPr>
+        <w:shd w:val="clear" w:color="auto" w:fill="F3F3F3"/>
+        <w:spacing w:after="150" w:line="240" w:lineRule="auto"/>
+        <w:rPr>
+          <w:rFonts w:ascii="Helvetica" w:eastAsia="Times New Roman" w:hAnsi="Helvetica" w:cs="Helvetica"/>
+          <w:color w:val="666666"/>
+          <w:sz w:val="23"/>
+          <w:szCs w:val="23"/>
+          <w:lang w:eastAsia="es-CO"/>
+        </w:rPr>
+      </w:pPr>
+      <w:r>
+        <w:rPr>
+          <w:rFonts w:ascii="Helvetica" w:eastAsia="Times New Roman" w:hAnsi="Helvetica" w:cs="Helvetica"/>
+          <w:color w:val="666666"/>
+          <w:sz w:val="23"/>
+          <w:szCs w:val="23"/>
+          <w:lang w:eastAsia="es-CO"/>
+        </w:rPr>
+        <w:t xml:space="preserve">Funciones puras que modifican el </w:t>
+      </w:r>
+      <w:proofErr w:type="spellStart"/>
+      <w:r>
+        <w:rPr>
+          <w:rFonts w:ascii="Helvetica" w:eastAsia="Times New Roman" w:hAnsi="Helvetica" w:cs="Helvetica"/>
+          <w:color w:val="666666"/>
+          <w:sz w:val="23"/>
+          <w:szCs w:val="23"/>
+          <w:lang w:eastAsia="es-CO"/>
+        </w:rPr>
+        <w:t>state</w:t>
+      </w:r>
+      <w:proofErr w:type="spellEnd"/>
+    </w:p>
+    <w:p>
+      <w:pPr>
+        <w:shd w:val="clear" w:color="auto" w:fill="F3F3F3"/>
+        <w:tabs>
+          <w:tab w:val="left" w:pos="5921"/>
+        </w:tabs>
+        <w:spacing w:after="150" w:line="240" w:lineRule="auto"/>
+        <w:rPr>
+          <w:rFonts w:ascii="Helvetica" w:eastAsia="Times New Roman" w:hAnsi="Helvetica" w:cs="Helvetica"/>
+          <w:color w:val="666666"/>
+          <w:sz w:val="23"/>
+          <w:szCs w:val="23"/>
+          <w:lang w:eastAsia="es-CO"/>
+        </w:rPr>
+      </w:pPr>
+      <w:r>
+        <w:rPr>
+          <w:rFonts w:ascii="Helvetica" w:eastAsia="Times New Roman" w:hAnsi="Helvetica" w:cs="Helvetica"/>
+          <w:color w:val="666666"/>
+          <w:sz w:val="23"/>
+          <w:szCs w:val="23"/>
+          <w:highlight w:val="green"/>
+          <w:lang w:eastAsia="es-CO"/>
+        </w:rPr>
+        <w:t xml:space="preserve">Objetos que tiene el </w:t>
+      </w:r>
+      <w:proofErr w:type="spellStart"/>
+      <w:r>
+        <w:rPr>
+          <w:rFonts w:ascii="Helvetica" w:eastAsia="Times New Roman" w:hAnsi="Helvetica" w:cs="Helvetica"/>
+          <w:color w:val="666666"/>
+          <w:sz w:val="23"/>
+          <w:szCs w:val="23"/>
+          <w:highlight w:val="green"/>
+          <w:lang w:eastAsia="es-CO"/>
+        </w:rPr>
+        <w:t>type</w:t>
+      </w:r>
+      <w:proofErr w:type="spellEnd"/>
+      <w:r>
+        <w:rPr>
+          <w:rFonts w:ascii="Helvetica" w:eastAsia="Times New Roman" w:hAnsi="Helvetica" w:cs="Helvetica"/>
+          <w:color w:val="666666"/>
+          <w:sz w:val="23"/>
+          <w:szCs w:val="23"/>
+          <w:highlight w:val="green"/>
+          <w:lang w:eastAsia="es-CO"/>
+        </w:rPr>
+        <w:t xml:space="preserve"> y el </w:t>
+      </w:r>
+      <w:proofErr w:type="spellStart"/>
+      <w:r>
+        <w:rPr>
+          <w:rFonts w:ascii="Helvetica" w:eastAsia="Times New Roman" w:hAnsi="Helvetica" w:cs="Helvetica"/>
+          <w:color w:val="666666"/>
+          <w:sz w:val="23"/>
+          <w:szCs w:val="23"/>
+          <w:highlight w:val="green"/>
+          <w:lang w:eastAsia="es-CO"/>
+        </w:rPr>
+        <w:t>payload</w:t>
+      </w:r>
+      <w:proofErr w:type="spellEnd"/>
+      <w:r>
+        <w:rPr>
+          <w:rFonts w:ascii="Helvetica" w:eastAsia="Times New Roman" w:hAnsi="Helvetica" w:cs="Helvetica"/>
+          <w:color w:val="666666"/>
+          <w:sz w:val="23"/>
+          <w:szCs w:val="23"/>
+          <w:highlight w:val="green"/>
+          <w:lang w:eastAsia="es-CO"/>
+        </w:rPr>
+        <w:tab/>
+      </w:r>
+    </w:p>
+    <w:p>
+      <w:pPr>
         <w:rPr>
           <w:sz w:val="16"/>
           <w:szCs w:val="16"/>

</xml_diff>